<commit_message>
Uploading completed Iteration Plan 4 with links to completed work items, on a branch that is up-to-date and will not conflict.
</commit_message>
<xml_diff>
--- a/documents/Iteration Plan/Elaboration Iteration Plan 4 - Update.docx
+++ b/documents/Iteration Plan/Elaboration Iteration Plan 4 - Update.docx
@@ -1,6 +1,6 @@
 
 <file path=word/document.xml><?xml version="1.0" encoding="utf-8"?>
-<w:document xmlns:wpc="http://schemas.microsoft.com/office/word/2010/wordprocessingCanvas" xmlns:cx="http://schemas.microsoft.com/office/drawing/2014/chartex" xmlns:cx1="http://schemas.microsoft.com/office/drawing/2015/9/8/chartex" xmlns:cx2="http://schemas.microsoft.com/office/drawing/2015/10/21/chartex" xmlns:cx3="http://schemas.microsoft.com/office/drawing/2016/5/9/chartex" xmlns:cx4="http://schemas.microsoft.com/office/drawing/2016/5/10/chartex" xmlns:cx5="http://schemas.microsoft.com/office/drawing/2016/5/11/chartex" xmlns:cx6="http://schemas.microsoft.com/office/drawing/2016/5/12/chartex" xmlns:cx7="http://schemas.microsoft.com/office/drawing/2016/5/13/chartex" xmlns:cx8="http://schemas.microsoft.com/office/drawing/2016/5/14/chartex" xmlns:mc="http://schemas.openxmlformats.org/markup-compatibility/2006" xmlns:aink="http://schemas.microsoft.com/office/drawing/2016/ink" xmlns:am3d="http://schemas.microsoft.com/office/drawing/2017/model3d" xmlns:o="urn:schemas-microsoft-com:office:office" xmlns:r="http://schemas.openxmlformats.org/officeDocument/2006/relationships" xmlns:m="http://schemas.openxmlformats.org/officeDocument/2006/math" xmlns:v="urn:schemas-microsoft-com:vml" xmlns:wp14="http://schemas.microsoft.com/office/word/2010/wordprocessingDrawing" xmlns:wp="http://schemas.openxmlformats.org/drawingml/2006/wordprocessingDrawing" xmlns:w10="urn:schemas-microsoft-com:office:word" xmlns:w="http://schemas.openxmlformats.org/wordprocessingml/2006/main" xmlns:w14="http://schemas.microsoft.com/office/word/2010/wordml" xmlns:w15="http://schemas.microsoft.com/office/word/2012/wordml" xmlns:w16cid="http://schemas.microsoft.com/office/word/2016/wordml/cid" xmlns:w16se="http://schemas.microsoft.com/office/word/2015/wordml/symex" xmlns:wpg="http://schemas.microsoft.com/office/word/2010/wordprocessingGroup" xmlns:wpi="http://schemas.microsoft.com/office/word/2010/wordprocessingInk" xmlns:wne="http://schemas.microsoft.com/office/word/2006/wordml" xmlns:wps="http://schemas.microsoft.com/office/word/2010/wordprocessingShape" mc:Ignorable="w14 w15 w16se w16cid wp14">
+<w:document xmlns:wpc="http://schemas.microsoft.com/office/word/2010/wordprocessingCanvas" xmlns:mc="http://schemas.openxmlformats.org/markup-compatibility/2006" xmlns:o="urn:schemas-microsoft-com:office:office" xmlns:r="http://schemas.openxmlformats.org/officeDocument/2006/relationships" xmlns:m="http://schemas.openxmlformats.org/officeDocument/2006/math" xmlns:v="urn:schemas-microsoft-com:vml" xmlns:wp14="http://schemas.microsoft.com/office/word/2010/wordprocessingDrawing" xmlns:wp="http://schemas.openxmlformats.org/drawingml/2006/wordprocessingDrawing" xmlns:w10="urn:schemas-microsoft-com:office:word" xmlns:w="http://schemas.openxmlformats.org/wordprocessingml/2006/main" xmlns:w14="http://schemas.microsoft.com/office/word/2010/wordml" xmlns:w15="http://schemas.microsoft.com/office/word/2012/wordml" xmlns:wpg="http://schemas.microsoft.com/office/word/2010/wordprocessingGroup" xmlns:wpi="http://schemas.microsoft.com/office/word/2010/wordprocessingInk" xmlns:wne="http://schemas.microsoft.com/office/word/2006/wordml" xmlns:wps="http://schemas.microsoft.com/office/word/2010/wordprocessingShape" mc:Ignorable="w14 w15 wp14">
   <w:body>
     <w:p>
       <w:pPr>
@@ -71,12 +71,12 @@
         <w:tblW w:w="6480" w:type="dxa"/>
         <w:tblInd w:w="468" w:type="dxa"/>
         <w:tblBorders>
-          <w:top w:val="single" w:color="auto" w:sz="4" w:space="0"/>
-          <w:left w:val="single" w:color="auto" w:sz="4" w:space="0"/>
-          <w:bottom w:val="single" w:color="auto" w:sz="4" w:space="0"/>
-          <w:right w:val="single" w:color="auto" w:sz="4" w:space="0"/>
-          <w:insideH w:val="single" w:color="auto" w:sz="4" w:space="0"/>
-          <w:insideV w:val="single" w:color="auto" w:sz="4" w:space="0"/>
+          <w:top w:val="single" w:sz="4" w:space="0" w:color="auto"/>
+          <w:left w:val="single" w:sz="4" w:space="0" w:color="auto"/>
+          <w:bottom w:val="single" w:sz="4" w:space="0" w:color="auto"/>
+          <w:right w:val="single" w:sz="4" w:space="0" w:color="auto"/>
+          <w:insideH w:val="single" w:sz="4" w:space="0" w:color="auto"/>
+          <w:insideV w:val="single" w:sz="4" w:space="0" w:color="auto"/>
         </w:tblBorders>
         <w:tblLook w:val="0000" w:firstRow="0" w:lastRow="0" w:firstColumn="0" w:lastColumn="0" w:noHBand="0" w:noVBand="0"/>
       </w:tblPr>
@@ -97,7 +97,7 @@
                 <w:bCs/>
               </w:rPr>
             </w:pPr>
-            <w:bookmarkStart w:name="OLE_LINK1" w:id="0"/>
+            <w:bookmarkStart w:id="0" w:name="OLE_LINK1"/>
             <w:r>
               <w:rPr>
                 <w:rFonts w:ascii="Arial" w:hAnsi="Arial" w:cs="Arial"/>
@@ -256,7 +256,7 @@
           </w:tcPr>
           <w:p>
             <w:r>
-              <w:t>5</w:t>
+              <w:t>4</w:t>
             </w:r>
             <w:r>
               <w:t>/0</w:t>
@@ -288,8 +288,6 @@
       <w:r>
         <w:t>2.  High-level objectives</w:t>
       </w:r>
-      <w:bookmarkStart w:name="_GoBack" w:id="1"/>
-      <w:bookmarkEnd w:id="1"/>
     </w:p>
     <w:p>
       <w:pPr>
@@ -444,12 +442,12 @@
         <w:tblW w:w="10961" w:type="dxa"/>
         <w:tblInd w:w="-740" w:type="dxa"/>
         <w:tblBorders>
-          <w:top w:val="single" w:color="000000" w:themeColor="text1" w:sz="4" w:space="0"/>
-          <w:left w:val="single" w:color="000000" w:themeColor="text1" w:sz="4" w:space="0"/>
-          <w:bottom w:val="single" w:color="000000" w:themeColor="text1" w:sz="4" w:space="0"/>
-          <w:right w:val="single" w:color="000000" w:themeColor="text1" w:sz="4" w:space="0"/>
-          <w:insideH w:val="single" w:color="000000" w:themeColor="text1" w:sz="6" w:space="0"/>
-          <w:insideV w:val="single" w:color="000000" w:themeColor="text1" w:sz="6" w:space="0"/>
+          <w:top w:val="single" w:sz="4" w:space="0" w:color="000000" w:themeColor="text1"/>
+          <w:left w:val="single" w:sz="4" w:space="0" w:color="000000" w:themeColor="text1"/>
+          <w:bottom w:val="single" w:sz="4" w:space="0" w:color="000000" w:themeColor="text1"/>
+          <w:right w:val="single" w:sz="4" w:space="0" w:color="000000" w:themeColor="text1"/>
+          <w:insideH w:val="single" w:sz="6" w:space="0" w:color="000000" w:themeColor="text1"/>
+          <w:insideV w:val="single" w:sz="6" w:space="0" w:color="000000" w:themeColor="text1"/>
         </w:tblBorders>
         <w:tblLayout w:type="fixed"/>
         <w:tblLook w:val="0000" w:firstRow="0" w:lastRow="0" w:firstColumn="0" w:lastColumn="0" w:noHBand="0" w:noVBand="0"/>
@@ -472,7 +470,6 @@
           <w:tcPr>
             <w:tcW w:w="710" w:type="dxa"/>
             <w:shd w:val="clear" w:color="auto" w:fill="D9D9D9" w:themeFill="background1" w:themeFillShade="D9"/>
-            <w:tcMar/>
           </w:tcPr>
           <w:p>
             <w:pPr>
@@ -504,7 +501,6 @@
           <w:tcPr>
             <w:tcW w:w="2376" w:type="dxa"/>
             <w:shd w:val="clear" w:color="auto" w:fill="D9D9D9" w:themeFill="background1" w:themeFillShade="D9"/>
-            <w:tcMar/>
           </w:tcPr>
           <w:p>
             <w:pPr>
@@ -536,7 +532,6 @@
           <w:tcPr>
             <w:tcW w:w="2509" w:type="dxa"/>
             <w:shd w:val="clear" w:color="auto" w:fill="D9D9D9" w:themeFill="background1" w:themeFillShade="D9"/>
-            <w:tcMar/>
           </w:tcPr>
           <w:p>
             <w:pPr>
@@ -568,7 +563,6 @@
           <w:tcPr>
             <w:tcW w:w="1170" w:type="dxa"/>
             <w:shd w:val="clear" w:color="auto" w:fill="D9D9D9" w:themeFill="background1" w:themeFillShade="D9"/>
-            <w:tcMar/>
           </w:tcPr>
           <w:p>
             <w:pPr>
@@ -600,7 +594,6 @@
           <w:tcPr>
             <w:tcW w:w="1170" w:type="dxa"/>
             <w:shd w:val="clear" w:color="auto" w:fill="D9D9D9" w:themeFill="background1" w:themeFillShade="D9"/>
-            <w:tcMar/>
           </w:tcPr>
           <w:p>
             <w:pPr>
@@ -632,7 +625,6 @@
           <w:tcPr>
             <w:tcW w:w="990" w:type="dxa"/>
             <w:shd w:val="clear" w:color="auto" w:fill="D9D9D9" w:themeFill="background1" w:themeFillShade="D9"/>
-            <w:tcMar/>
           </w:tcPr>
           <w:p>
             <w:pPr>
@@ -664,7 +656,6 @@
           <w:tcPr>
             <w:tcW w:w="900" w:type="dxa"/>
             <w:shd w:val="clear" w:color="auto" w:fill="D9D9D9" w:themeFill="background1" w:themeFillShade="D9"/>
-            <w:tcMar/>
           </w:tcPr>
           <w:p>
             <w:pPr>
@@ -696,7 +687,6 @@
           <w:tcPr>
             <w:tcW w:w="1136" w:type="dxa"/>
             <w:shd w:val="clear" w:color="auto" w:fill="D9D9D9" w:themeFill="background1" w:themeFillShade="D9"/>
-            <w:tcMar/>
           </w:tcPr>
           <w:p>
             <w:pPr>
@@ -732,7 +722,6 @@
         <w:tc>
           <w:tcPr>
             <w:tcW w:w="710" w:type="dxa"/>
-            <w:tcMar/>
           </w:tcPr>
           <w:p>
             <w:r>
@@ -748,7 +737,6 @@
             <w:tcW w:w="2376" w:type="dxa"/>
             <w:shd w:val="clear" w:color="auto" w:fill="auto"/>
             <w:noWrap/>
-            <w:tcMar/>
           </w:tcPr>
           <w:p>
             <w:r>
@@ -762,7 +750,6 @@
         <w:tc>
           <w:tcPr>
             <w:tcW w:w="2509" w:type="dxa"/>
-            <w:tcMar/>
           </w:tcPr>
           <w:p>
             <w:r>
@@ -778,19 +765,11 @@
             <w:tcW w:w="1170" w:type="dxa"/>
             <w:shd w:val="clear" w:color="auto" w:fill="auto"/>
             <w:noWrap/>
-            <w:tcMar/>
-          </w:tcPr>
-          <w:p w14:noSpellErr="1">
-            <w:pPr>
-              <w:pStyle w:val="Normal"/>
-              <w:bidi w:val="0"/>
-              <w:spacing w:before="0" w:beforeAutospacing="off" w:after="0" w:afterAutospacing="off"/>
-              <w:ind w:left="0" w:right="0"/>
-              <w:jc w:val="left"/>
-            </w:pPr>
-            <w:r>
-              <w:rPr>
-                <w:color w:val="000000" w:themeColor="text1" w:themeTint="FF" w:themeShade="FF"/>
+          </w:tcPr>
+          <w:p>
+            <w:r>
+              <w:rPr>
+                <w:color w:val="000000" w:themeColor="text1"/>
               </w:rPr>
               <w:t>Omitted</w:t>
             </w:r>
@@ -801,7 +780,6 @@
             <w:tcW w:w="1170" w:type="dxa"/>
             <w:shd w:val="clear" w:color="auto" w:fill="auto"/>
             <w:noWrap/>
-            <w:tcMar/>
           </w:tcPr>
           <w:p>
             <w:pPr>
@@ -811,7 +789,6 @@
                 <w:color w:val="000000" w:themeColor="text1"/>
               </w:rPr>
             </w:pPr>
-            <w:proofErr w:type="spellStart"/>
             <w:r>
               <w:rPr>
                 <w:strike/>
@@ -819,7 +796,6 @@
               </w:rPr>
               <w:t>Jette</w:t>
             </w:r>
-            <w:proofErr w:type="spellEnd"/>
           </w:p>
           <w:p>
             <w:r>
@@ -833,7 +809,6 @@
         <w:tc>
           <w:tcPr>
             <w:tcW w:w="990" w:type="dxa"/>
-            <w:tcMar/>
           </w:tcPr>
           <w:p>
             <w:pPr>
@@ -854,7 +829,6 @@
             <w:tcW w:w="900" w:type="dxa"/>
             <w:shd w:val="clear" w:color="auto" w:fill="auto"/>
             <w:noWrap/>
-            <w:tcMar/>
           </w:tcPr>
           <w:p>
             <w:pPr>
@@ -875,7 +849,6 @@
             <w:tcW w:w="1136" w:type="dxa"/>
             <w:shd w:val="clear" w:color="auto" w:fill="auto"/>
             <w:noWrap/>
-            <w:tcMar/>
           </w:tcPr>
           <w:p>
             <w:pPr>
@@ -899,7 +872,6 @@
         <w:tc>
           <w:tcPr>
             <w:tcW w:w="710" w:type="dxa"/>
-            <w:tcMar/>
           </w:tcPr>
           <w:p>
             <w:pPr>
@@ -922,7 +894,6 @@
             <w:tcW w:w="2376" w:type="dxa"/>
             <w:shd w:val="clear" w:color="auto" w:fill="auto"/>
             <w:noWrap/>
-            <w:tcMar/>
           </w:tcPr>
           <w:p>
             <w:pPr>
@@ -936,28 +907,13 @@
               <w:rPr>
                 <w:color w:val="000000" w:themeColor="text1"/>
               </w:rPr>
-              <w:t xml:space="preserve">Finish </w:t>
-            </w:r>
-            <w:proofErr w:type="spellStart"/>
-            <w:r>
-              <w:rPr>
-                <w:color w:val="000000" w:themeColor="text1"/>
-              </w:rPr>
-              <w:t>Metabase</w:t>
-            </w:r>
-            <w:proofErr w:type="spellEnd"/>
-            <w:r>
-              <w:rPr>
-                <w:color w:val="000000" w:themeColor="text1"/>
-              </w:rPr>
-              <w:t xml:space="preserve"> setup</w:t>
+              <w:t>Finish Metabase setup</w:t>
             </w:r>
           </w:p>
         </w:tc>
         <w:tc>
           <w:tcPr>
             <w:tcW w:w="2509" w:type="dxa"/>
-            <w:tcMar/>
           </w:tcPr>
           <w:p>
             <w:pPr>
@@ -967,19 +923,11 @@
                 <w:color w:val="000000" w:themeColor="text1"/>
               </w:rPr>
             </w:pPr>
-            <w:proofErr w:type="spellStart"/>
-            <w:r>
-              <w:rPr>
-                <w:color w:val="000000" w:themeColor="text1"/>
-              </w:rPr>
-              <w:t>Metabase</w:t>
-            </w:r>
-            <w:proofErr w:type="spellEnd"/>
-            <w:r>
-              <w:rPr>
-                <w:color w:val="000000" w:themeColor="text1"/>
-              </w:rPr>
-              <w:t xml:space="preserve"> running and connected to MySQL</w:t>
+            <w:r>
+              <w:rPr>
+                <w:color w:val="000000" w:themeColor="text1"/>
+              </w:rPr>
+              <w:t>Metabase running and connected to MySQL</w:t>
             </w:r>
           </w:p>
         </w:tc>
@@ -988,53 +936,32 @@
             <w:tcW w:w="1170" w:type="dxa"/>
             <w:shd w:val="clear" w:color="auto" w:fill="auto"/>
             <w:noWrap/>
-            <w:tcMar/>
-          </w:tcPr>
-          <w:p w14:noSpellErr="1">
-            <w:pPr>
-              <w:pStyle w:val="Normal"/>
-              <w:widowControl/>
-              <w:bidi w:val="0"/>
-              <w:spacing w:before="0" w:beforeAutospacing="off" w:after="0" w:afterAutospacing="off" w:line="240" w:lineRule="auto"/>
-              <w:ind w:left="0" w:right="0"/>
-              <w:jc w:val="left"/>
-              <w:rPr>
-                <w:color w:val="4472C4" w:themeColor="accent1"/>
-              </w:rPr>
-            </w:pPr>
-            <w:r>
-              <w:rPr/>
-              <w:t>Complete</w:t>
-            </w:r>
-          </w:p>
-        </w:tc>
-        <w:tc>
-          <w:tcPr>
-            <w:tcW w:w="1170" w:type="dxa"/>
-            <w:shd w:val="clear" w:color="auto" w:fill="auto"/>
-            <w:noWrap/>
-            <w:tcMar/>
           </w:tcPr>
           <w:p>
             <w:pPr>
               <w:widowControl/>
               <w:spacing w:line="240" w:lineRule="auto"/>
               <w:rPr>
-                <w:color w:val="000000" w:themeColor="text1"/>
-              </w:rPr>
-            </w:pPr>
-            <w:r>
-              <w:rPr>
-                <w:color w:val="000000" w:themeColor="text1"/>
-              </w:rPr>
-              <w:t>All</w:t>
-            </w:r>
-          </w:p>
-        </w:tc>
-        <w:tc>
-          <w:tcPr>
-            <w:tcW w:w="990" w:type="dxa"/>
-            <w:tcMar/>
+                <w:color w:val="4472C4" w:themeColor="accent1"/>
+              </w:rPr>
+            </w:pPr>
+            <w:hyperlink r:id="rId7" w:history="1">
+              <w:r>
+                <w:rPr>
+                  <w:rStyle w:val="Hyperlink"/>
+                </w:rPr>
+                <w:t>Complete</w:t>
+              </w:r>
+            </w:hyperlink>
+            <w:bookmarkStart w:id="1" w:name="_GoBack"/>
+            <w:bookmarkEnd w:id="1"/>
+          </w:p>
+        </w:tc>
+        <w:tc>
+          <w:tcPr>
+            <w:tcW w:w="1170" w:type="dxa"/>
+            <w:shd w:val="clear" w:color="auto" w:fill="auto"/>
+            <w:noWrap/>
           </w:tcPr>
           <w:p>
             <w:pPr>
@@ -1048,55 +975,69 @@
               <w:rPr>
                 <w:color w:val="000000" w:themeColor="text1"/>
               </w:rPr>
-              <w:t>1</w:t>
-            </w:r>
-          </w:p>
-        </w:tc>
-        <w:tc>
-          <w:tcPr>
-            <w:tcW w:w="900" w:type="dxa"/>
-            <w:shd w:val="clear" w:color="auto" w:fill="auto"/>
-            <w:noWrap/>
-            <w:tcMar/>
-          </w:tcPr>
-          <w:p>
-            <w:pPr>
-              <w:pStyle w:val="Normal"/>
-              <w:widowControl/>
-              <w:bidi w:val="0"/>
-              <w:spacing w:before="0" w:beforeAutospacing="off" w:after="0" w:afterAutospacing="off" w:line="240" w:lineRule="auto"/>
-              <w:ind w:left="0" w:right="0"/>
-              <w:jc w:val="left"/>
-              <w:rPr>
-                <w:color w:val="000000" w:themeColor="text1"/>
-              </w:rPr>
-            </w:pPr>
-            <w:r>
-              <w:rPr>
-                <w:color w:val="000000" w:themeColor="text1" w:themeTint="FF" w:themeShade="FF"/>
-              </w:rPr>
-              <w:t>1</w:t>
-            </w:r>
-          </w:p>
-        </w:tc>
-        <w:tc>
-          <w:tcPr>
-            <w:tcW w:w="1136" w:type="dxa"/>
-            <w:shd w:val="clear" w:color="auto" w:fill="auto"/>
-            <w:noWrap/>
-            <w:tcMar/>
+              <w:t>All</w:t>
+            </w:r>
+          </w:p>
+        </w:tc>
+        <w:tc>
+          <w:tcPr>
+            <w:tcW w:w="990" w:type="dxa"/>
           </w:tcPr>
           <w:p>
             <w:pPr>
               <w:widowControl/>
               <w:spacing w:line="240" w:lineRule="auto"/>
               <w:rPr>
-                <w:color w:val="000000" w:themeColor="text1" w:themeTint="FF" w:themeShade="FF"/>
-              </w:rPr>
-            </w:pPr>
-            <w:r>
-              <w:rPr>
-                <w:color w:val="000000" w:themeColor="text1" w:themeTint="FF" w:themeShade="FF"/>
+                <w:color w:val="000000" w:themeColor="text1"/>
+              </w:rPr>
+            </w:pPr>
+            <w:r>
+              <w:rPr>
+                <w:color w:val="000000" w:themeColor="text1"/>
+              </w:rPr>
+              <w:t>1</w:t>
+            </w:r>
+          </w:p>
+        </w:tc>
+        <w:tc>
+          <w:tcPr>
+            <w:tcW w:w="900" w:type="dxa"/>
+            <w:shd w:val="clear" w:color="auto" w:fill="auto"/>
+            <w:noWrap/>
+          </w:tcPr>
+          <w:p>
+            <w:pPr>
+              <w:widowControl/>
+              <w:spacing w:line="240" w:lineRule="auto"/>
+              <w:rPr>
+                <w:color w:val="000000" w:themeColor="text1"/>
+              </w:rPr>
+            </w:pPr>
+            <w:r>
+              <w:rPr>
+                <w:color w:val="000000" w:themeColor="text1"/>
+              </w:rPr>
+              <w:t>1</w:t>
+            </w:r>
+          </w:p>
+        </w:tc>
+        <w:tc>
+          <w:tcPr>
+            <w:tcW w:w="1136" w:type="dxa"/>
+            <w:shd w:val="clear" w:color="auto" w:fill="auto"/>
+            <w:noWrap/>
+          </w:tcPr>
+          <w:p>
+            <w:pPr>
+              <w:widowControl/>
+              <w:spacing w:line="240" w:lineRule="auto"/>
+              <w:rPr>
+                <w:color w:val="000000" w:themeColor="text1"/>
+              </w:rPr>
+            </w:pPr>
+            <w:r>
+              <w:rPr>
+                <w:color w:val="000000" w:themeColor="text1"/>
               </w:rPr>
               <w:t>0</w:t>
             </w:r>
@@ -1110,7 +1051,6 @@
         <w:tc>
           <w:tcPr>
             <w:tcW w:w="710" w:type="dxa"/>
-            <w:tcMar/>
           </w:tcPr>
           <w:p>
             <w:pPr>
@@ -1133,7 +1073,6 @@
             <w:tcW w:w="2376" w:type="dxa"/>
             <w:shd w:val="clear" w:color="auto" w:fill="auto"/>
             <w:noWrap/>
-            <w:tcMar/>
           </w:tcPr>
           <w:p>
             <w:pPr>
@@ -1154,7 +1093,6 @@
         <w:tc>
           <w:tcPr>
             <w:tcW w:w="2509" w:type="dxa"/>
-            <w:tcMar/>
           </w:tcPr>
           <w:p>
             <w:pPr>
@@ -1177,25 +1115,20 @@
             <w:tcW w:w="1170" w:type="dxa"/>
             <w:shd w:val="clear" w:color="auto" w:fill="auto"/>
             <w:noWrap/>
-            <w:tcMar/>
-          </w:tcPr>
-          <w:p>
-            <w:pPr>
-              <w:pStyle w:val="Normal"/>
+          </w:tcPr>
+          <w:p>
+            <w:pPr>
               <w:widowControl/>
-              <w:bidi w:val="0"/>
-              <w:spacing w:before="0" w:beforeAutospacing="off" w:after="0" w:afterAutospacing="off" w:line="240" w:lineRule="auto"/>
-              <w:ind w:left="0" w:right="0"/>
-              <w:jc w:val="left"/>
-              <w:rPr>
-                <w:color w:val="000000" w:themeColor="text1"/>
-              </w:rPr>
-            </w:pPr>
-            <w:hyperlink r:id="R96c26cb21b70433d">
+              <w:spacing w:line="240" w:lineRule="auto"/>
+              <w:rPr>
+                <w:color w:val="4472C4" w:themeColor="accent1"/>
+              </w:rPr>
+            </w:pPr>
+            <w:hyperlink r:id="rId8">
               <w:r>
                 <w:rPr>
                   <w:rStyle w:val="Hyperlink"/>
-                  <w:color w:val="000000" w:themeColor="text1" w:themeTint="FF" w:themeShade="FF"/>
+                  <w:color w:val="4472C4" w:themeColor="accent1"/>
                 </w:rPr>
                 <w:t>Complete</w:t>
               </w:r>
@@ -1207,7 +1140,6 @@
             <w:tcW w:w="1170" w:type="dxa"/>
             <w:shd w:val="clear" w:color="auto" w:fill="auto"/>
             <w:noWrap/>
-            <w:tcMar/>
           </w:tcPr>
           <w:p>
             <w:pPr>
@@ -1217,20 +1149,17 @@
                 <w:color w:val="000000" w:themeColor="text1"/>
               </w:rPr>
             </w:pPr>
-            <w:proofErr w:type="spellStart"/>
             <w:r>
               <w:rPr>
                 <w:color w:val="000000" w:themeColor="text1"/>
               </w:rPr>
               <w:t>Jette</w:t>
             </w:r>
-            <w:proofErr w:type="spellEnd"/>
           </w:p>
         </w:tc>
         <w:tc>
           <w:tcPr>
             <w:tcW w:w="990" w:type="dxa"/>
-            <w:tcMar/>
           </w:tcPr>
           <w:p>
             <w:pPr>
@@ -1253,23 +1182,18 @@
             <w:tcW w:w="900" w:type="dxa"/>
             <w:shd w:val="clear" w:color="auto" w:fill="auto"/>
             <w:noWrap/>
-            <w:tcMar/>
-          </w:tcPr>
-          <w:p>
-            <w:pPr>
-              <w:pStyle w:val="Normal"/>
+          </w:tcPr>
+          <w:p>
+            <w:pPr>
               <w:widowControl/>
-              <w:bidi w:val="0"/>
-              <w:spacing w:before="0" w:beforeAutospacing="off" w:after="0" w:afterAutospacing="off" w:line="240" w:lineRule="auto"/>
-              <w:ind w:left="0" w:right="0"/>
-              <w:jc w:val="left"/>
-              <w:rPr>
-                <w:color w:val="000000" w:themeColor="text1" w:themeTint="FF" w:themeShade="FF"/>
-              </w:rPr>
-            </w:pPr>
-            <w:r>
-              <w:rPr>
-                <w:color w:val="000000" w:themeColor="text1" w:themeTint="FF" w:themeShade="FF"/>
+              <w:spacing w:line="240" w:lineRule="auto"/>
+              <w:rPr>
+                <w:color w:val="000000" w:themeColor="text1"/>
+              </w:rPr>
+            </w:pPr>
+            <w:r>
+              <w:rPr>
+                <w:color w:val="000000" w:themeColor="text1"/>
               </w:rPr>
               <w:t>6</w:t>
             </w:r>
@@ -1280,23 +1204,18 @@
             <w:tcW w:w="1136" w:type="dxa"/>
             <w:shd w:val="clear" w:color="auto" w:fill="auto"/>
             <w:noWrap/>
-            <w:tcMar/>
-          </w:tcPr>
-          <w:p>
-            <w:pPr>
-              <w:pStyle w:val="Normal"/>
+          </w:tcPr>
+          <w:p>
+            <w:pPr>
               <w:widowControl/>
-              <w:bidi w:val="0"/>
-              <w:spacing w:before="0" w:beforeAutospacing="off" w:after="0" w:afterAutospacing="off" w:line="240" w:lineRule="auto"/>
-              <w:ind w:left="0" w:right="0"/>
-              <w:jc w:val="left"/>
-              <w:rPr>
-                <w:color w:val="000000" w:themeColor="text1"/>
-              </w:rPr>
-            </w:pPr>
-            <w:r>
-              <w:rPr>
-                <w:color w:val="000000" w:themeColor="text1" w:themeTint="FF" w:themeShade="FF"/>
+              <w:spacing w:line="240" w:lineRule="auto"/>
+              <w:rPr>
+                <w:color w:val="000000" w:themeColor="text1"/>
+              </w:rPr>
+            </w:pPr>
+            <w:r>
+              <w:rPr>
+                <w:color w:val="000000" w:themeColor="text1"/>
               </w:rPr>
               <w:t>0</w:t>
             </w:r>
@@ -1310,7 +1229,6 @@
         <w:tc>
           <w:tcPr>
             <w:tcW w:w="710" w:type="dxa"/>
-            <w:tcMar/>
           </w:tcPr>
           <w:p>
             <w:pPr>
@@ -1333,7 +1251,6 @@
             <w:tcW w:w="2376" w:type="dxa"/>
             <w:shd w:val="clear" w:color="auto" w:fill="auto"/>
             <w:noWrap/>
-            <w:tcMar/>
           </w:tcPr>
           <w:p>
             <w:pPr>
@@ -1347,22 +1264,13 @@
               <w:rPr>
                 <w:color w:val="000000" w:themeColor="text1"/>
               </w:rPr>
-              <w:t xml:space="preserve">Update </w:t>
-            </w:r>
-            <w:proofErr w:type="spellStart"/>
-            <w:r>
-              <w:rPr>
-                <w:color w:val="000000" w:themeColor="text1"/>
-              </w:rPr>
-              <w:t>Error.vue</w:t>
-            </w:r>
-            <w:proofErr w:type="spellEnd"/>
+              <w:t>Update Error.vue</w:t>
+            </w:r>
           </w:p>
         </w:tc>
         <w:tc>
           <w:tcPr>
             <w:tcW w:w="2509" w:type="dxa"/>
-            <w:tcMar/>
           </w:tcPr>
           <w:p>
             <w:pPr>
@@ -1385,30 +1293,22 @@
             <w:tcW w:w="1170" w:type="dxa"/>
             <w:shd w:val="clear" w:color="auto" w:fill="auto"/>
             <w:noWrap/>
-            <w:tcMar/>
           </w:tcPr>
           <w:p>
             <w:pPr>
               <w:widowControl/>
               <w:spacing w:line="240" w:lineRule="auto"/>
               <w:rPr>
-                <w:color w:val="000000" w:themeColor="text1" w:themeTint="FF" w:themeShade="FF"/>
-              </w:rPr>
-            </w:pPr>
-            <w:hyperlink r:id="R8a1f62e01c084b70">
+                <w:color w:val="4472C4" w:themeColor="accent1"/>
+              </w:rPr>
+            </w:pPr>
+            <w:hyperlink r:id="rId9">
               <w:r>
                 <w:rPr>
                   <w:rStyle w:val="Hyperlink"/>
-                  <w:color w:val="000000" w:themeColor="text1" w:themeTint="FF" w:themeShade="FF"/>
+                  <w:color w:val="4472C4" w:themeColor="accent1"/>
                 </w:rPr>
-                <w:t>C</w:t>
-              </w:r>
-              <w:r>
-                <w:rPr>
-                  <w:rStyle w:val="Hyperlink"/>
-                  <w:color w:val="000000" w:themeColor="text1" w:themeTint="FF" w:themeShade="FF"/>
-                </w:rPr>
-                <w:t>omplete</w:t>
+                <w:t>Complete</w:t>
               </w:r>
             </w:hyperlink>
           </w:p>
@@ -1418,7 +1318,6 @@
             <w:tcW w:w="1170" w:type="dxa"/>
             <w:shd w:val="clear" w:color="auto" w:fill="auto"/>
             <w:noWrap/>
-            <w:tcMar/>
           </w:tcPr>
           <w:p>
             <w:pPr>
@@ -1428,20 +1327,17 @@
                 <w:color w:val="000000" w:themeColor="text1"/>
               </w:rPr>
             </w:pPr>
-            <w:proofErr w:type="spellStart"/>
             <w:r>
               <w:rPr>
                 <w:color w:val="000000" w:themeColor="text1"/>
               </w:rPr>
               <w:t>Jette</w:t>
             </w:r>
-            <w:proofErr w:type="spellEnd"/>
           </w:p>
         </w:tc>
         <w:tc>
           <w:tcPr>
             <w:tcW w:w="990" w:type="dxa"/>
-            <w:tcMar/>
           </w:tcPr>
           <w:p>
             <w:pPr>
@@ -1464,46 +1360,40 @@
             <w:tcW w:w="900" w:type="dxa"/>
             <w:shd w:val="clear" w:color="auto" w:fill="auto"/>
             <w:noWrap/>
-            <w:tcMar/>
-          </w:tcPr>
-          <w:p>
-            <w:pPr>
-              <w:pStyle w:val="Normal"/>
-              <w:widowControl/>
-              <w:bidi w:val="0"/>
-              <w:spacing w:before="0" w:beforeAutospacing="off" w:after="0" w:afterAutospacing="off" w:line="240" w:lineRule="auto"/>
-              <w:ind w:left="0" w:right="0"/>
-              <w:jc w:val="left"/>
-              <w:rPr>
-                <w:color w:val="000000" w:themeColor="text1"/>
-              </w:rPr>
-            </w:pPr>
-            <w:r>
-              <w:rPr>
-                <w:color w:val="000000" w:themeColor="text1" w:themeTint="FF" w:themeShade="FF"/>
-              </w:rPr>
-              <w:t>10</w:t>
-            </w:r>
-          </w:p>
-        </w:tc>
-        <w:tc>
-          <w:tcPr>
-            <w:tcW w:w="1136" w:type="dxa"/>
-            <w:shd w:val="clear" w:color="auto" w:fill="auto"/>
-            <w:noWrap/>
-            <w:tcMar/>
           </w:tcPr>
           <w:p>
             <w:pPr>
               <w:widowControl/>
               <w:spacing w:line="240" w:lineRule="auto"/>
               <w:rPr>
-                <w:color w:val="000000" w:themeColor="text1" w:themeTint="FF" w:themeShade="FF"/>
-              </w:rPr>
-            </w:pPr>
-            <w:r>
-              <w:rPr>
-                <w:color w:val="000000" w:themeColor="text1" w:themeTint="FF" w:themeShade="FF"/>
+                <w:color w:val="000000" w:themeColor="text1"/>
+              </w:rPr>
+            </w:pPr>
+            <w:r>
+              <w:rPr>
+                <w:color w:val="000000" w:themeColor="text1"/>
+              </w:rPr>
+              <w:t>10</w:t>
+            </w:r>
+          </w:p>
+        </w:tc>
+        <w:tc>
+          <w:tcPr>
+            <w:tcW w:w="1136" w:type="dxa"/>
+            <w:shd w:val="clear" w:color="auto" w:fill="auto"/>
+            <w:noWrap/>
+          </w:tcPr>
+          <w:p>
+            <w:pPr>
+              <w:widowControl/>
+              <w:spacing w:line="240" w:lineRule="auto"/>
+              <w:rPr>
+                <w:color w:val="000000" w:themeColor="text1"/>
+              </w:rPr>
+            </w:pPr>
+            <w:r>
+              <w:rPr>
+                <w:color w:val="000000" w:themeColor="text1"/>
               </w:rPr>
               <w:t>0</w:t>
             </w:r>
@@ -1517,7 +1407,6 @@
         <w:tc>
           <w:tcPr>
             <w:tcW w:w="710" w:type="dxa"/>
-            <w:tcMar/>
           </w:tcPr>
           <w:p>
             <w:pPr>
@@ -1538,7 +1427,6 @@
             <w:tcW w:w="2376" w:type="dxa"/>
             <w:shd w:val="clear" w:color="auto" w:fill="auto"/>
             <w:noWrap/>
-            <w:tcMar/>
           </w:tcPr>
           <w:p>
             <w:pPr>
@@ -1557,7 +1445,6 @@
         <w:tc>
           <w:tcPr>
             <w:tcW w:w="2509" w:type="dxa"/>
-            <w:tcMar/>
           </w:tcPr>
           <w:p>
             <w:pPr>
@@ -1570,10 +1457,7 @@
             </w:r>
             <w:r>
               <w:lastRenderedPageBreak/>
-              <w:t>Model, Risk List, Master Test Plan, Project Plan</w:t>
-            </w:r>
-            <w:r>
-              <w:t xml:space="preserve"> have all been revised.</w:t>
+              <w:t>Model, Risk List, Master Test Plan, Project Plan have all been revised.</w:t>
             </w:r>
           </w:p>
         </w:tc>
@@ -1582,25 +1466,21 @@
             <w:tcW w:w="1170" w:type="dxa"/>
             <w:shd w:val="clear" w:color="auto" w:fill="auto"/>
             <w:noWrap/>
-            <w:tcMar/>
-          </w:tcPr>
-          <w:p w14:noSpellErr="1">
-            <w:pPr>
-              <w:pStyle w:val="Normal"/>
-              <w:bidi w:val="0"/>
-              <w:spacing w:before="0" w:beforeAutospacing="off" w:after="0" w:afterAutospacing="off"/>
-              <w:ind w:left="0" w:right="0"/>
-              <w:jc w:val="left"/>
-              <w:rPr>
-                <w:color w:val="000000" w:themeColor="text1"/>
-              </w:rPr>
-            </w:pPr>
-            <w:r>
-              <w:rPr>
-                <w:color w:val="000000" w:themeColor="text1" w:themeTint="FF" w:themeShade="FF"/>
-              </w:rPr>
-              <w:t>Complete</w:t>
-            </w:r>
+          </w:tcPr>
+          <w:p>
+            <w:pPr>
+              <w:rPr>
+                <w:color w:val="000000" w:themeColor="text1"/>
+              </w:rPr>
+            </w:pPr>
+            <w:hyperlink r:id="rId10" w:history="1">
+              <w:r>
+                <w:rPr>
+                  <w:rStyle w:val="Hyperlink"/>
+                </w:rPr>
+                <w:t>Complete</w:t>
+              </w:r>
+            </w:hyperlink>
           </w:p>
         </w:tc>
         <w:tc>
@@ -1608,7 +1488,6 @@
             <w:tcW w:w="1170" w:type="dxa"/>
             <w:shd w:val="clear" w:color="auto" w:fill="auto"/>
             <w:noWrap/>
-            <w:tcMar/>
           </w:tcPr>
           <w:p>
             <w:r>
@@ -1623,7 +1502,6 @@
         <w:tc>
           <w:tcPr>
             <w:tcW w:w="990" w:type="dxa"/>
-            <w:tcMar/>
           </w:tcPr>
           <w:p>
             <w:pPr>
@@ -1645,22 +1523,16 @@
             <w:tcW w:w="900" w:type="dxa"/>
             <w:shd w:val="clear" w:color="auto" w:fill="auto"/>
             <w:noWrap/>
-            <w:tcMar/>
-          </w:tcPr>
-          <w:p>
-            <w:pPr>
-              <w:pStyle w:val="Normal"/>
-              <w:bidi w:val="0"/>
-              <w:spacing w:before="0" w:beforeAutospacing="off" w:after="0" w:afterAutospacing="off"/>
-              <w:ind w:left="0" w:right="0"/>
-              <w:jc w:val="left"/>
-              <w:rPr>
-                <w:color w:val="000000" w:themeColor="text1"/>
-              </w:rPr>
-            </w:pPr>
-            <w:r>
-              <w:rPr>
-                <w:color w:val="000000" w:themeColor="text1" w:themeTint="FF" w:themeShade="FF"/>
+          </w:tcPr>
+          <w:p>
+            <w:pPr>
+              <w:rPr>
+                <w:color w:val="000000" w:themeColor="text1"/>
+              </w:rPr>
+            </w:pPr>
+            <w:r>
+              <w:rPr>
+                <w:color w:val="000000" w:themeColor="text1"/>
               </w:rPr>
               <w:t>20</w:t>
             </w:r>
@@ -1671,22 +1543,16 @@
             <w:tcW w:w="1136" w:type="dxa"/>
             <w:shd w:val="clear" w:color="auto" w:fill="auto"/>
             <w:noWrap/>
-            <w:tcMar/>
-          </w:tcPr>
-          <w:p>
-            <w:pPr>
-              <w:pStyle w:val="Normal"/>
-              <w:bidi w:val="0"/>
-              <w:spacing w:before="0" w:beforeAutospacing="off" w:after="0" w:afterAutospacing="off"/>
-              <w:ind w:left="0" w:right="0"/>
-              <w:jc w:val="left"/>
-              <w:rPr>
-                <w:color w:val="000000" w:themeColor="text1"/>
-              </w:rPr>
-            </w:pPr>
-            <w:r>
-              <w:rPr>
-                <w:color w:val="000000" w:themeColor="text1" w:themeTint="FF" w:themeShade="FF"/>
+          </w:tcPr>
+          <w:p>
+            <w:pPr>
+              <w:rPr>
+                <w:color w:val="000000" w:themeColor="text1"/>
+              </w:rPr>
+            </w:pPr>
+            <w:r>
+              <w:rPr>
+                <w:color w:val="000000" w:themeColor="text1"/>
               </w:rPr>
               <w:t>0</w:t>
             </w:r>
@@ -1700,7 +1566,6 @@
         <w:tc>
           <w:tcPr>
             <w:tcW w:w="710" w:type="dxa"/>
-            <w:tcMar/>
           </w:tcPr>
           <w:p>
             <w:pPr>
@@ -1721,7 +1586,6 @@
             <w:tcW w:w="2376" w:type="dxa"/>
             <w:shd w:val="clear" w:color="auto" w:fill="auto"/>
             <w:noWrap/>
-            <w:tcMar/>
           </w:tcPr>
           <w:p>
             <w:pPr>
@@ -1747,25 +1611,18 @@
         <w:tc>
           <w:tcPr>
             <w:tcW w:w="2509" w:type="dxa"/>
-            <w:tcMar/>
-          </w:tcPr>
-          <w:p w14:noSpellErr="1">
-            <w:pPr>
-              <w:rPr>
-                <w:color w:val="000000" w:themeColor="text1" w:themeTint="FF" w:themeShade="FF"/>
-              </w:rPr>
-            </w:pPr>
-            <w:r>
-              <w:rPr>
-                <w:color w:val="000000" w:themeColor="text1" w:themeTint="FF" w:themeShade="FF"/>
-              </w:rPr>
-              <w:t>All pages to be added. This includes: Add physician, add worker, add medications, add location</w:t>
-            </w:r>
-            <w:r>
-              <w:rPr>
-                <w:color w:val="000000" w:themeColor="text1" w:themeTint="FF" w:themeShade="FF"/>
-              </w:rPr>
-              <w:t>.</w:t>
+          </w:tcPr>
+          <w:p>
+            <w:pPr>
+              <w:rPr>
+                <w:color w:val="000000" w:themeColor="text1"/>
+              </w:rPr>
+            </w:pPr>
+            <w:r>
+              <w:rPr>
+                <w:color w:val="000000" w:themeColor="text1"/>
+              </w:rPr>
+              <w:t>All pages to be added. This includes: Add physician, add worker, add medications, add location.</w:t>
             </w:r>
           </w:p>
         </w:tc>
@@ -1774,25 +1631,21 @@
             <w:tcW w:w="1170" w:type="dxa"/>
             <w:shd w:val="clear" w:color="auto" w:fill="auto"/>
             <w:noWrap/>
-            <w:tcMar/>
-          </w:tcPr>
-          <w:p w14:noSpellErr="1">
-            <w:pPr>
-              <w:pStyle w:val="Normal"/>
-              <w:bidi w:val="0"/>
-              <w:spacing w:before="0" w:beforeAutospacing="off" w:after="0" w:afterAutospacing="off"/>
-              <w:ind w:left="0" w:right="0"/>
-              <w:jc w:val="left"/>
+          </w:tcPr>
+          <w:p>
+            <w:pPr>
               <w:rPr>
                 <w:color w:val="4472C4" w:themeColor="accent1"/>
               </w:rPr>
             </w:pPr>
-            <w:r>
-              <w:rPr>
-                <w:color w:val="000000" w:themeColor="text1" w:themeTint="FF" w:themeShade="FF"/>
-              </w:rPr>
-              <w:t>Complete</w:t>
-            </w:r>
+            <w:hyperlink r:id="rId11" w:history="1">
+              <w:r>
+                <w:rPr>
+                  <w:rStyle w:val="Hyperlink"/>
+                </w:rPr>
+                <w:t>Complete</w:t>
+              </w:r>
+            </w:hyperlink>
           </w:p>
         </w:tc>
         <w:tc>
@@ -1800,7 +1653,6 @@
             <w:tcW w:w="1170" w:type="dxa"/>
             <w:shd w:val="clear" w:color="auto" w:fill="auto"/>
             <w:noWrap/>
-            <w:tcMar/>
           </w:tcPr>
           <w:p>
             <w:pPr>
@@ -1819,7 +1671,6 @@
         <w:tc>
           <w:tcPr>
             <w:tcW w:w="990" w:type="dxa"/>
-            <w:tcMar/>
           </w:tcPr>
           <w:p>
             <w:pPr>
@@ -1840,22 +1691,16 @@
             <w:tcW w:w="900" w:type="dxa"/>
             <w:shd w:val="clear" w:color="auto" w:fill="auto"/>
             <w:noWrap/>
-            <w:tcMar/>
-          </w:tcPr>
-          <w:p>
-            <w:pPr>
-              <w:pStyle w:val="Normal"/>
-              <w:bidi w:val="0"/>
-              <w:spacing w:before="0" w:beforeAutospacing="off" w:after="0" w:afterAutospacing="off"/>
-              <w:ind w:left="0" w:right="0"/>
-              <w:jc w:val="left"/>
-              <w:rPr>
-                <w:color w:val="000000" w:themeColor="text1"/>
-              </w:rPr>
-            </w:pPr>
-            <w:r>
-              <w:rPr>
-                <w:color w:val="000000" w:themeColor="text1" w:themeTint="FF" w:themeShade="FF"/>
+          </w:tcPr>
+          <w:p>
+            <w:pPr>
+              <w:rPr>
+                <w:color w:val="000000" w:themeColor="text1"/>
+              </w:rPr>
+            </w:pPr>
+            <w:r>
+              <w:rPr>
+                <w:color w:val="000000" w:themeColor="text1"/>
               </w:rPr>
               <w:t>12</w:t>
             </w:r>
@@ -1866,22 +1711,16 @@
             <w:tcW w:w="1136" w:type="dxa"/>
             <w:shd w:val="clear" w:color="auto" w:fill="auto"/>
             <w:noWrap/>
-            <w:tcMar/>
-          </w:tcPr>
-          <w:p>
-            <w:pPr>
-              <w:pStyle w:val="Normal"/>
-              <w:bidi w:val="0"/>
-              <w:spacing w:before="0" w:beforeAutospacing="off" w:after="0" w:afterAutospacing="off"/>
-              <w:ind w:left="0" w:right="0"/>
-              <w:jc w:val="left"/>
-              <w:rPr>
-                <w:color w:val="000000" w:themeColor="text1"/>
-              </w:rPr>
-            </w:pPr>
-            <w:r>
-              <w:rPr>
-                <w:color w:val="000000" w:themeColor="text1" w:themeTint="FF" w:themeShade="FF"/>
+          </w:tcPr>
+          <w:p>
+            <w:pPr>
+              <w:rPr>
+                <w:color w:val="000000" w:themeColor="text1"/>
+              </w:rPr>
+            </w:pPr>
+            <w:r>
+              <w:rPr>
+                <w:color w:val="000000" w:themeColor="text1"/>
               </w:rPr>
               <w:t>0</w:t>
             </w:r>
@@ -1895,20 +1734,111 @@
         <w:tc>
           <w:tcPr>
             <w:tcW w:w="710" w:type="dxa"/>
-            <w:tcMar/>
-          </w:tcPr>
-          <w:p>
-            <w:pPr>
-              <w:rPr>
-                <w:color w:val="000000" w:themeColor="text1"/>
-              </w:rPr>
-            </w:pPr>
-            <w:r>
-              <w:rPr>
-                <w:color w:val="000000" w:themeColor="text1"/>
-              </w:rPr>
-              <w:t>7.</w:t>
-            </w:r>
+          </w:tcPr>
+          <w:p>
+            <w:pPr>
+              <w:rPr>
+                <w:color w:val="000000" w:themeColor="text1"/>
+              </w:rPr>
+            </w:pPr>
+            <w:r>
+              <w:rPr>
+                <w:color w:val="000000" w:themeColor="text1"/>
+              </w:rPr>
+              <w:t>7.5</w:t>
+            </w:r>
+          </w:p>
+        </w:tc>
+        <w:tc>
+          <w:tcPr>
+            <w:tcW w:w="2376" w:type="dxa"/>
+            <w:shd w:val="clear" w:color="auto" w:fill="auto"/>
+            <w:noWrap/>
+          </w:tcPr>
+          <w:p>
+            <w:pPr>
+              <w:rPr>
+                <w:color w:val="000000" w:themeColor="text1"/>
+              </w:rPr>
+            </w:pPr>
+            <w:r>
+              <w:rPr>
+                <w:color w:val="000000" w:themeColor="text1"/>
+              </w:rPr>
+              <w:t>Update AWS Server files and get application running</w:t>
+            </w:r>
+          </w:p>
+        </w:tc>
+        <w:tc>
+          <w:tcPr>
+            <w:tcW w:w="2509" w:type="dxa"/>
+          </w:tcPr>
+          <w:p>
+            <w:pPr>
+              <w:rPr>
+                <w:color w:val="000000" w:themeColor="text1"/>
+              </w:rPr>
+            </w:pPr>
+            <w:r>
+              <w:rPr>
+                <w:color w:val="000000" w:themeColor="text1"/>
+              </w:rPr>
+              <w:t>The application needs to be running correctly on the server for our final assessment.</w:t>
+            </w:r>
+          </w:p>
+        </w:tc>
+        <w:tc>
+          <w:tcPr>
+            <w:tcW w:w="1170" w:type="dxa"/>
+            <w:shd w:val="clear" w:color="auto" w:fill="auto"/>
+            <w:noWrap/>
+          </w:tcPr>
+          <w:p>
+            <w:pPr>
+              <w:rPr>
+                <w:color w:val="000000" w:themeColor="text1"/>
+              </w:rPr>
+            </w:pPr>
+            <w:hyperlink r:id="rId12" w:history="1">
+              <w:r>
+                <w:rPr>
+                  <w:rStyle w:val="Hyperlink"/>
+                </w:rPr>
+                <w:t>Complete</w:t>
+              </w:r>
+            </w:hyperlink>
+          </w:p>
+        </w:tc>
+        <w:tc>
+          <w:tcPr>
+            <w:tcW w:w="1170" w:type="dxa"/>
+            <w:shd w:val="clear" w:color="auto" w:fill="auto"/>
+            <w:noWrap/>
+          </w:tcPr>
+          <w:p>
+            <w:pPr>
+              <w:rPr>
+                <w:color w:val="000000" w:themeColor="text1"/>
+              </w:rPr>
+            </w:pPr>
+            <w:r>
+              <w:rPr>
+                <w:color w:val="000000" w:themeColor="text1"/>
+              </w:rPr>
+              <w:t>Beau</w:t>
+            </w:r>
+          </w:p>
+        </w:tc>
+        <w:tc>
+          <w:tcPr>
+            <w:tcW w:w="990" w:type="dxa"/>
+          </w:tcPr>
+          <w:p>
+            <w:pPr>
+              <w:rPr>
+                <w:color w:val="000000" w:themeColor="text1"/>
+              </w:rPr>
+            </w:pPr>
             <w:r>
               <w:rPr>
                 <w:color w:val="000000" w:themeColor="text1"/>
@@ -1919,121 +1849,19 @@
         </w:tc>
         <w:tc>
           <w:tcPr>
-            <w:tcW w:w="2376" w:type="dxa"/>
-            <w:shd w:val="clear" w:color="auto" w:fill="auto"/>
-            <w:noWrap/>
-            <w:tcMar/>
-          </w:tcPr>
-          <w:p>
-            <w:pPr>
-              <w:rPr>
-                <w:color w:val="000000" w:themeColor="text1"/>
-              </w:rPr>
-            </w:pPr>
-            <w:r>
-              <w:rPr>
-                <w:color w:val="000000" w:themeColor="text1"/>
-              </w:rPr>
-              <w:t>Update AWS Server files and get application running</w:t>
-            </w:r>
-          </w:p>
-        </w:tc>
-        <w:tc>
-          <w:tcPr>
-            <w:tcW w:w="2509" w:type="dxa"/>
-            <w:tcMar/>
-          </w:tcPr>
-          <w:p>
-            <w:pPr>
-              <w:rPr>
-                <w:color w:val="000000" w:themeColor="text1"/>
-              </w:rPr>
-            </w:pPr>
-            <w:r>
-              <w:rPr>
-                <w:color w:val="000000" w:themeColor="text1"/>
-              </w:rPr>
-              <w:t>The application needs to be running correctly on the server for our final assessment.</w:t>
-            </w:r>
-          </w:p>
-        </w:tc>
-        <w:tc>
-          <w:tcPr>
-            <w:tcW w:w="1170" w:type="dxa"/>
-            <w:shd w:val="clear" w:color="auto" w:fill="auto"/>
-            <w:noWrap/>
-            <w:tcMar/>
-          </w:tcPr>
-          <w:p w14:noSpellErr="1">
-            <w:pPr>
-              <w:rPr>
-                <w:color w:val="000000" w:themeColor="text1" w:themeTint="FF" w:themeShade="FF"/>
-              </w:rPr>
-            </w:pPr>
-            <w:r>
-              <w:rPr>
-                <w:color w:val="000000" w:themeColor="text1" w:themeTint="FF" w:themeShade="FF"/>
-              </w:rPr>
-              <w:t>Complete</w:t>
-            </w:r>
-          </w:p>
-        </w:tc>
-        <w:tc>
-          <w:tcPr>
-            <w:tcW w:w="1170" w:type="dxa"/>
-            <w:shd w:val="clear" w:color="auto" w:fill="auto"/>
-            <w:noWrap/>
-            <w:tcMar/>
-          </w:tcPr>
-          <w:p>
-            <w:pPr>
-              <w:rPr>
-                <w:color w:val="000000" w:themeColor="text1"/>
-              </w:rPr>
-            </w:pPr>
-            <w:r>
-              <w:rPr>
-                <w:color w:val="000000" w:themeColor="text1"/>
-              </w:rPr>
-              <w:t>Beau</w:t>
-            </w:r>
-          </w:p>
-        </w:tc>
-        <w:tc>
-          <w:tcPr>
-            <w:tcW w:w="990" w:type="dxa"/>
-            <w:tcMar/>
-          </w:tcPr>
-          <w:p>
-            <w:pPr>
-              <w:rPr>
-                <w:color w:val="000000" w:themeColor="text1"/>
-              </w:rPr>
-            </w:pPr>
-            <w:r>
-              <w:rPr>
-                <w:color w:val="000000" w:themeColor="text1"/>
-              </w:rPr>
-              <w:t>5</w:t>
-            </w:r>
-          </w:p>
-        </w:tc>
-        <w:tc>
-          <w:tcPr>
             <w:tcW w:w="900" w:type="dxa"/>
             <w:shd w:val="clear" w:color="auto" w:fill="auto"/>
             <w:noWrap/>
-            <w:tcMar/>
-          </w:tcPr>
-          <w:p>
-            <w:pPr>
-              <w:rPr>
-                <w:color w:val="000000" w:themeColor="text1" w:themeTint="FF" w:themeShade="FF"/>
-              </w:rPr>
-            </w:pPr>
-            <w:r>
-              <w:rPr>
-                <w:color w:val="000000" w:themeColor="text1" w:themeTint="FF" w:themeShade="FF"/>
+          </w:tcPr>
+          <w:p>
+            <w:pPr>
+              <w:rPr>
+                <w:color w:val="000000" w:themeColor="text1"/>
+              </w:rPr>
+            </w:pPr>
+            <w:r>
+              <w:rPr>
+                <w:color w:val="000000" w:themeColor="text1"/>
               </w:rPr>
               <w:t>8</w:t>
             </w:r>
@@ -2044,22 +1872,16 @@
             <w:tcW w:w="1136" w:type="dxa"/>
             <w:shd w:val="clear" w:color="auto" w:fill="auto"/>
             <w:noWrap/>
-            <w:tcMar/>
-          </w:tcPr>
-          <w:p>
-            <w:pPr>
-              <w:pStyle w:val="Normal"/>
-              <w:bidi w:val="0"/>
-              <w:spacing w:before="0" w:beforeAutospacing="off" w:after="0" w:afterAutospacing="off"/>
-              <w:ind w:left="0" w:right="0"/>
-              <w:jc w:val="left"/>
-              <w:rPr>
-                <w:color w:val="000000" w:themeColor="text1"/>
-              </w:rPr>
-            </w:pPr>
-            <w:r>
-              <w:rPr>
-                <w:color w:val="000000" w:themeColor="text1" w:themeTint="FF" w:themeShade="FF"/>
+          </w:tcPr>
+          <w:p>
+            <w:pPr>
+              <w:rPr>
+                <w:color w:val="000000" w:themeColor="text1"/>
+              </w:rPr>
+            </w:pPr>
+            <w:r>
+              <w:rPr>
+                <w:color w:val="000000" w:themeColor="text1"/>
               </w:rPr>
               <w:t>0</w:t>
             </w:r>
@@ -2073,17 +1895,16 @@
         <w:tc>
           <w:tcPr>
             <w:tcW w:w="710" w:type="dxa"/>
-            <w:tcMar/>
-          </w:tcPr>
-          <w:p>
-            <w:pPr>
-              <w:rPr>
-                <w:color w:val="000000" w:themeColor="text1" w:themeTint="FF" w:themeShade="FF"/>
-              </w:rPr>
-            </w:pPr>
-            <w:r>
-              <w:rPr>
-                <w:color w:val="000000" w:themeColor="text1" w:themeTint="FF" w:themeShade="FF"/>
+          </w:tcPr>
+          <w:p>
+            <w:pPr>
+              <w:rPr>
+                <w:color w:val="000000" w:themeColor="text1"/>
+              </w:rPr>
+            </w:pPr>
+            <w:r>
+              <w:rPr>
+                <w:color w:val="000000" w:themeColor="text1"/>
               </w:rPr>
               <w:t>8.1</w:t>
             </w:r>
@@ -2094,17 +1915,16 @@
             <w:tcW w:w="2376" w:type="dxa"/>
             <w:shd w:val="clear" w:color="auto" w:fill="auto"/>
             <w:noWrap/>
-            <w:tcMar/>
-          </w:tcPr>
-          <w:p w14:noSpellErr="1">
-            <w:pPr>
-              <w:rPr>
-                <w:color w:val="000000" w:themeColor="text1" w:themeTint="FF" w:themeShade="FF"/>
-              </w:rPr>
-            </w:pPr>
-            <w:r>
-              <w:rPr>
-                <w:color w:val="000000" w:themeColor="text1" w:themeTint="FF" w:themeShade="FF"/>
+          </w:tcPr>
+          <w:p>
+            <w:pPr>
+              <w:rPr>
+                <w:color w:val="000000" w:themeColor="text1"/>
+              </w:rPr>
+            </w:pPr>
+            <w:r>
+              <w:rPr>
+                <w:color w:val="000000" w:themeColor="text1"/>
               </w:rPr>
               <w:t>Create UAT tests</w:t>
             </w:r>
@@ -2113,17 +1933,16 @@
         <w:tc>
           <w:tcPr>
             <w:tcW w:w="2509" w:type="dxa"/>
-            <w:tcMar/>
-          </w:tcPr>
-          <w:p w14:noSpellErr="1">
-            <w:pPr>
-              <w:rPr>
-                <w:color w:val="000000" w:themeColor="text1" w:themeTint="FF" w:themeShade="FF"/>
-              </w:rPr>
-            </w:pPr>
-            <w:r>
-              <w:rPr>
-                <w:color w:val="000000" w:themeColor="text1" w:themeTint="FF" w:themeShade="FF"/>
+          </w:tcPr>
+          <w:p>
+            <w:pPr>
+              <w:rPr>
+                <w:color w:val="000000" w:themeColor="text1"/>
+              </w:rPr>
+            </w:pPr>
+            <w:r>
+              <w:rPr>
+                <w:color w:val="000000" w:themeColor="text1"/>
               </w:rPr>
               <w:t>Need to create all of the UAT tests that are needed for the Critical Core Use Case</w:t>
             </w:r>
@@ -2134,20 +1953,35 @@
             <w:tcW w:w="1170" w:type="dxa"/>
             <w:shd w:val="clear" w:color="auto" w:fill="auto"/>
             <w:noWrap/>
-            <w:tcMar/>
-          </w:tcPr>
-          <w:p w14:noSpellErr="1">
-            <w:pPr>
-              <w:rPr>
-                <w:color w:val="000000" w:themeColor="text1" w:themeTint="FF" w:themeShade="FF"/>
-              </w:rPr>
-            </w:pPr>
-            <w:r>
-              <w:rPr>
-                <w:color w:val="000000" w:themeColor="text1" w:themeTint="FF" w:themeShade="FF"/>
-              </w:rPr>
-              <w:t>Incomplete</w:t>
-            </w:r>
+          </w:tcPr>
+          <w:p>
+            <w:pPr>
+              <w:rPr>
+                <w:color w:val="000000" w:themeColor="text1"/>
+              </w:rPr>
+            </w:pPr>
+            <w:hyperlink r:id="rId13" w:history="1">
+              <w:r>
+                <w:rPr>
+                  <w:rStyle w:val="Hyperlink"/>
+                </w:rPr>
+                <w:t>Complete</w:t>
+              </w:r>
+            </w:hyperlink>
+            <w:r>
+              <w:rPr>
+                <w:color w:val="000000" w:themeColor="text1"/>
+              </w:rPr>
+              <w:t xml:space="preserve"> &amp; </w:t>
+            </w:r>
+            <w:hyperlink r:id="rId14" w:history="1">
+              <w:r>
+                <w:rPr>
+                  <w:rStyle w:val="Hyperlink"/>
+                </w:rPr>
+                <w:t>Complete</w:t>
+              </w:r>
+            </w:hyperlink>
           </w:p>
         </w:tc>
         <w:tc>
@@ -2155,17 +1989,16 @@
             <w:tcW w:w="1170" w:type="dxa"/>
             <w:shd w:val="clear" w:color="auto" w:fill="auto"/>
             <w:noWrap/>
-            <w:tcMar/>
-          </w:tcPr>
-          <w:p w14:noSpellErr="1">
-            <w:pPr>
-              <w:rPr>
-                <w:color w:val="000000" w:themeColor="text1" w:themeTint="FF" w:themeShade="FF"/>
-              </w:rPr>
-            </w:pPr>
-            <w:r>
-              <w:rPr>
-                <w:color w:val="000000" w:themeColor="text1" w:themeTint="FF" w:themeShade="FF"/>
+          </w:tcPr>
+          <w:p>
+            <w:pPr>
+              <w:rPr>
+                <w:color w:val="000000" w:themeColor="text1"/>
+              </w:rPr>
+            </w:pPr>
+            <w:r>
+              <w:rPr>
+                <w:color w:val="000000" w:themeColor="text1"/>
               </w:rPr>
               <w:t>All</w:t>
             </w:r>
@@ -2174,17 +2007,16 @@
         <w:tc>
           <w:tcPr>
             <w:tcW w:w="990" w:type="dxa"/>
-            <w:tcMar/>
-          </w:tcPr>
-          <w:p>
-            <w:pPr>
-              <w:rPr>
-                <w:color w:val="000000" w:themeColor="text1" w:themeTint="FF" w:themeShade="FF"/>
-              </w:rPr>
-            </w:pPr>
-            <w:r>
-              <w:rPr>
-                <w:color w:val="000000" w:themeColor="text1" w:themeTint="FF" w:themeShade="FF"/>
+          </w:tcPr>
+          <w:p>
+            <w:pPr>
+              <w:rPr>
+                <w:color w:val="000000" w:themeColor="text1"/>
+              </w:rPr>
+            </w:pPr>
+            <w:r>
+              <w:rPr>
+                <w:color w:val="000000" w:themeColor="text1"/>
               </w:rPr>
               <w:t>10</w:t>
             </w:r>
@@ -2195,17 +2027,16 @@
             <w:tcW w:w="900" w:type="dxa"/>
             <w:shd w:val="clear" w:color="auto" w:fill="auto"/>
             <w:noWrap/>
-            <w:tcMar/>
-          </w:tcPr>
-          <w:p>
-            <w:pPr>
-              <w:rPr>
-                <w:color w:val="000000" w:themeColor="text1" w:themeTint="FF" w:themeShade="FF"/>
-              </w:rPr>
-            </w:pPr>
-            <w:r>
-              <w:rPr>
-                <w:color w:val="000000" w:themeColor="text1" w:themeTint="FF" w:themeShade="FF"/>
+          </w:tcPr>
+          <w:p>
+            <w:pPr>
+              <w:rPr>
+                <w:color w:val="000000" w:themeColor="text1"/>
+              </w:rPr>
+            </w:pPr>
+            <w:r>
+              <w:rPr>
+                <w:color w:val="000000" w:themeColor="text1"/>
               </w:rPr>
               <w:t>8</w:t>
             </w:r>
@@ -2216,17 +2047,16 @@
             <w:tcW w:w="1136" w:type="dxa"/>
             <w:shd w:val="clear" w:color="auto" w:fill="auto"/>
             <w:noWrap/>
-            <w:tcMar/>
-          </w:tcPr>
-          <w:p>
-            <w:pPr>
-              <w:rPr>
-                <w:color w:val="000000" w:themeColor="text1" w:themeTint="FF" w:themeShade="FF"/>
-              </w:rPr>
-            </w:pPr>
-            <w:r>
-              <w:rPr>
-                <w:color w:val="000000" w:themeColor="text1" w:themeTint="FF" w:themeShade="FF"/>
+          </w:tcPr>
+          <w:p>
+            <w:pPr>
+              <w:rPr>
+                <w:color w:val="000000" w:themeColor="text1"/>
+              </w:rPr>
+            </w:pPr>
+            <w:r>
+              <w:rPr>
+                <w:color w:val="000000" w:themeColor="text1"/>
               </w:rPr>
               <w:t>2</w:t>
             </w:r>
@@ -2240,17 +2070,16 @@
         <w:tc>
           <w:tcPr>
             <w:tcW w:w="710" w:type="dxa"/>
-            <w:tcMar/>
-          </w:tcPr>
-          <w:p>
-            <w:pPr>
-              <w:rPr>
-                <w:color w:val="000000" w:themeColor="text1" w:themeTint="FF" w:themeShade="FF"/>
-              </w:rPr>
-            </w:pPr>
-            <w:r>
-              <w:rPr>
-                <w:color w:val="000000" w:themeColor="text1" w:themeTint="FF" w:themeShade="FF"/>
+          </w:tcPr>
+          <w:p>
+            <w:pPr>
+              <w:rPr>
+                <w:color w:val="000000" w:themeColor="text1"/>
+              </w:rPr>
+            </w:pPr>
+            <w:r>
+              <w:rPr>
+                <w:color w:val="000000" w:themeColor="text1"/>
               </w:rPr>
               <w:t>8.2</w:t>
             </w:r>
@@ -2261,52 +2090,36 @@
             <w:tcW w:w="2376" w:type="dxa"/>
             <w:shd w:val="clear" w:color="auto" w:fill="auto"/>
             <w:noWrap/>
-            <w:tcMar/>
-          </w:tcPr>
-          <w:p>
-            <w:pPr>
-              <w:rPr>
-                <w:color w:val="000000" w:themeColor="text1" w:themeTint="FF" w:themeShade="FF"/>
-              </w:rPr>
-            </w:pPr>
-            <w:r>
-              <w:rPr>
-                <w:color w:val="000000" w:themeColor="text1" w:themeTint="FF" w:themeShade="FF"/>
-              </w:rPr>
-              <w:t xml:space="preserve">Update </w:t>
-            </w:r>
-            <w:proofErr w:type="spellStart"/>
-            <w:r>
-              <w:rPr>
-                <w:color w:val="000000" w:themeColor="text1" w:themeTint="FF" w:themeShade="FF"/>
-              </w:rPr>
-              <w:t>Header.vue</w:t>
-            </w:r>
-            <w:proofErr w:type="spellEnd"/>
+          </w:tcPr>
+          <w:p>
+            <w:pPr>
+              <w:rPr>
+                <w:color w:val="000000" w:themeColor="text1"/>
+              </w:rPr>
+            </w:pPr>
+            <w:r>
+              <w:rPr>
+                <w:color w:val="000000" w:themeColor="text1"/>
+              </w:rPr>
+              <w:t>Update Header.vue</w:t>
+            </w:r>
           </w:p>
         </w:tc>
         <w:tc>
           <w:tcPr>
             <w:tcW w:w="2509" w:type="dxa"/>
-            <w:tcMar/>
-          </w:tcPr>
-          <w:p w14:noSpellErr="1">
-            <w:pPr>
-              <w:rPr>
-                <w:color w:val="000000" w:themeColor="text1" w:themeTint="FF" w:themeShade="FF"/>
-              </w:rPr>
-            </w:pPr>
-            <w:r>
-              <w:rPr>
-                <w:color w:val="000000" w:themeColor="text1" w:themeTint="FF" w:themeShade="FF"/>
-              </w:rPr>
-              <w:t xml:space="preserve">Need to add a reporting button and routes to </w:t>
-            </w:r>
-            <w:r>
-              <w:rPr>
-                <w:color w:val="000000" w:themeColor="text1" w:themeTint="FF" w:themeShade="FF"/>
-              </w:rPr>
-              <w:t>Header.vue</w:t>
+          </w:tcPr>
+          <w:p>
+            <w:pPr>
+              <w:rPr>
+                <w:color w:val="000000" w:themeColor="text1"/>
+              </w:rPr>
+            </w:pPr>
+            <w:r>
+              <w:rPr>
+                <w:color w:val="000000" w:themeColor="text1"/>
+              </w:rPr>
+              <w:t>Need to add a reporting button and routes to Header.vue</w:t>
             </w:r>
           </w:p>
         </w:tc>
@@ -2315,20 +2128,21 @@
             <w:tcW w:w="1170" w:type="dxa"/>
             <w:shd w:val="clear" w:color="auto" w:fill="auto"/>
             <w:noWrap/>
-            <w:tcMar/>
-          </w:tcPr>
-          <w:p w14:noSpellErr="1">
-            <w:pPr>
-              <w:rPr>
-                <w:color w:val="000000" w:themeColor="text1" w:themeTint="FF" w:themeShade="FF"/>
-              </w:rPr>
-            </w:pPr>
-            <w:r>
-              <w:rPr>
-                <w:color w:val="000000" w:themeColor="text1" w:themeTint="FF" w:themeShade="FF"/>
-              </w:rPr>
-              <w:t>Complete</w:t>
-            </w:r>
+          </w:tcPr>
+          <w:p>
+            <w:pPr>
+              <w:rPr>
+                <w:color w:val="000000" w:themeColor="text1"/>
+              </w:rPr>
+            </w:pPr>
+            <w:hyperlink r:id="rId15" w:history="1">
+              <w:r>
+                <w:rPr>
+                  <w:rStyle w:val="Hyperlink"/>
+                </w:rPr>
+                <w:t>Complete</w:t>
+              </w:r>
+            </w:hyperlink>
           </w:p>
         </w:tc>
         <w:tc>
@@ -2336,17 +2150,16 @@
             <w:tcW w:w="1170" w:type="dxa"/>
             <w:shd w:val="clear" w:color="auto" w:fill="auto"/>
             <w:noWrap/>
-            <w:tcMar/>
-          </w:tcPr>
-          <w:p w14:noSpellErr="1">
-            <w:pPr>
-              <w:rPr>
-                <w:color w:val="000000" w:themeColor="text1" w:themeTint="FF" w:themeShade="FF"/>
-              </w:rPr>
-            </w:pPr>
-            <w:r>
-              <w:rPr>
-                <w:color w:val="000000" w:themeColor="text1" w:themeTint="FF" w:themeShade="FF"/>
+          </w:tcPr>
+          <w:p>
+            <w:pPr>
+              <w:rPr>
+                <w:color w:val="000000" w:themeColor="text1"/>
+              </w:rPr>
+            </w:pPr>
+            <w:r>
+              <w:rPr>
+                <w:color w:val="000000" w:themeColor="text1"/>
               </w:rPr>
               <w:t>Beau</w:t>
             </w:r>
@@ -2355,11 +2168,9 @@
         <w:tc>
           <w:tcPr>
             <w:tcW w:w="990" w:type="dxa"/>
-            <w:tcMar/>
-          </w:tcPr>
-          <w:p>
-            <w:r>
-              <w:rPr/>
+          </w:tcPr>
+          <w:p>
+            <w:r>
               <w:t>5</w:t>
             </w:r>
           </w:p>
@@ -2369,11 +2180,9 @@
             <w:tcW w:w="900" w:type="dxa"/>
             <w:shd w:val="clear" w:color="auto" w:fill="auto"/>
             <w:noWrap/>
-            <w:tcMar/>
-          </w:tcPr>
-          <w:p>
-            <w:r>
-              <w:rPr/>
+          </w:tcPr>
+          <w:p>
+            <w:r>
               <w:t>5</w:t>
             </w:r>
           </w:p>
@@ -2383,17 +2192,16 @@
             <w:tcW w:w="1136" w:type="dxa"/>
             <w:shd w:val="clear" w:color="auto" w:fill="auto"/>
             <w:noWrap/>
-            <w:tcMar/>
-          </w:tcPr>
-          <w:p>
-            <w:pPr>
-              <w:rPr>
-                <w:color w:val="000000" w:themeColor="text1" w:themeTint="FF" w:themeShade="FF"/>
-              </w:rPr>
-            </w:pPr>
-            <w:r>
-              <w:rPr>
-                <w:color w:val="000000" w:themeColor="text1" w:themeTint="FF" w:themeShade="FF"/>
+          </w:tcPr>
+          <w:p>
+            <w:pPr>
+              <w:rPr>
+                <w:color w:val="000000" w:themeColor="text1"/>
+              </w:rPr>
+            </w:pPr>
+            <w:r>
+              <w:rPr>
+                <w:color w:val="000000" w:themeColor="text1"/>
               </w:rPr>
               <w:t>0</w:t>
             </w:r>
@@ -2407,7 +2215,6 @@
         <w:tc>
           <w:tcPr>
             <w:tcW w:w="710" w:type="dxa"/>
-            <w:tcMar/>
           </w:tcPr>
           <w:p>
             <w:pPr>
@@ -2422,7 +2229,6 @@
             <w:tcW w:w="2376" w:type="dxa"/>
             <w:shd w:val="clear" w:color="auto" w:fill="auto"/>
             <w:noWrap/>
-            <w:tcMar/>
           </w:tcPr>
           <w:p>
             <w:pPr>
@@ -2435,7 +2241,6 @@
         <w:tc>
           <w:tcPr>
             <w:tcW w:w="2509" w:type="dxa"/>
-            <w:tcMar/>
           </w:tcPr>
           <w:p>
             <w:pPr>
@@ -2450,7 +2255,6 @@
             <w:tcW w:w="1170" w:type="dxa"/>
             <w:shd w:val="clear" w:color="auto" w:fill="auto"/>
             <w:noWrap/>
-            <w:tcMar/>
           </w:tcPr>
           <w:p>
             <w:pPr>
@@ -2465,7 +2269,6 @@
             <w:tcW w:w="1170" w:type="dxa"/>
             <w:shd w:val="clear" w:color="auto" w:fill="auto"/>
             <w:noWrap/>
-            <w:tcMar/>
           </w:tcPr>
           <w:p>
             <w:pPr>
@@ -2478,7 +2281,6 @@
         <w:tc>
           <w:tcPr>
             <w:tcW w:w="990" w:type="dxa"/>
-            <w:tcMar/>
           </w:tcPr>
           <w:p>
             <w:pPr>
@@ -2493,7 +2295,6 @@
             <w:tcW w:w="900" w:type="dxa"/>
             <w:shd w:val="clear" w:color="auto" w:fill="auto"/>
             <w:noWrap/>
-            <w:tcMar/>
           </w:tcPr>
           <w:p>
             <w:pPr>
@@ -2508,7 +2309,6 @@
             <w:tcW w:w="1136" w:type="dxa"/>
             <w:shd w:val="clear" w:color="auto" w:fill="auto"/>
             <w:noWrap/>
-            <w:tcMar/>
           </w:tcPr>
           <w:p>
             <w:pPr>
@@ -2526,7 +2326,6 @@
         <w:tc>
           <w:tcPr>
             <w:tcW w:w="710" w:type="dxa"/>
-            <w:tcMar/>
           </w:tcPr>
           <w:p>
             <w:pPr>
@@ -2541,7 +2340,6 @@
             <w:tcW w:w="2376" w:type="dxa"/>
             <w:shd w:val="clear" w:color="auto" w:fill="auto"/>
             <w:noWrap/>
-            <w:tcMar/>
           </w:tcPr>
           <w:p>
             <w:pPr>
@@ -2554,7 +2352,6 @@
         <w:tc>
           <w:tcPr>
             <w:tcW w:w="2509" w:type="dxa"/>
-            <w:tcMar/>
           </w:tcPr>
           <w:p>
             <w:pPr>
@@ -2569,7 +2366,6 @@
             <w:tcW w:w="1170" w:type="dxa"/>
             <w:shd w:val="clear" w:color="auto" w:fill="auto"/>
             <w:noWrap/>
-            <w:tcMar/>
           </w:tcPr>
           <w:p>
             <w:pPr>
@@ -2584,7 +2380,6 @@
             <w:tcW w:w="1170" w:type="dxa"/>
             <w:shd w:val="clear" w:color="auto" w:fill="auto"/>
             <w:noWrap/>
-            <w:tcMar/>
           </w:tcPr>
           <w:p>
             <w:pPr>
@@ -2597,7 +2392,6 @@
         <w:tc>
           <w:tcPr>
             <w:tcW w:w="990" w:type="dxa"/>
-            <w:tcMar/>
           </w:tcPr>
           <w:p>
             <w:pPr>
@@ -2612,7 +2406,6 @@
             <w:tcW w:w="900" w:type="dxa"/>
             <w:shd w:val="clear" w:color="auto" w:fill="auto"/>
             <w:noWrap/>
-            <w:tcMar/>
           </w:tcPr>
           <w:p>
             <w:pPr>
@@ -2627,7 +2420,6 @@
             <w:tcW w:w="1136" w:type="dxa"/>
             <w:shd w:val="clear" w:color="auto" w:fill="auto"/>
             <w:noWrap/>
-            <w:tcMar/>
           </w:tcPr>
           <w:p>
             <w:pPr>
@@ -2643,9 +2435,9 @@
       <w:pPr>
         <w:pStyle w:val="Heading1"/>
         <w:sectPr>
-          <w:headerReference w:type="default" r:id="rId7"/>
-          <w:footerReference w:type="default" r:id="rId8"/>
-          <w:pgSz w:w="12240" w:h="15840" w:orient="portrait" w:code="1"/>
+          <w:headerReference w:type="default" r:id="rId16"/>
+          <w:footerReference w:type="default" r:id="rId17"/>
+          <w:pgSz w:w="12240" w:h="15840" w:code="1"/>
           <w:pgMar w:top="1440" w:right="1440" w:bottom="1440" w:left="1440" w:header="720" w:footer="720" w:gutter="0"/>
           <w:cols w:space="720"/>
         </w:sectPr>
@@ -2661,20 +2453,6 @@
       <w:r>
         <w:lastRenderedPageBreak/>
         <w:t>5.  Issues</w:t>
-      </w:r>
-    </w:p>
-    <w:p>
-      <w:pPr>
-        <w:pStyle w:val="InfoBlue"/>
-        <w:rPr>
-          <w:vanish w:val="0"/>
-        </w:rPr>
-      </w:pPr>
-      <w:r>
-        <w:rPr>
-          <w:vanish w:val="0"/>
-        </w:rPr>
-        <w:t xml:space="preserve"> [List any issues to be solved during the iteration. Update status when new issues are reported during the daily meetings]</w:t>
       </w:r>
     </w:p>
     <w:p/>
@@ -2686,22 +2464,21 @@
         <w:tblLook w:val="01E0" w:firstRow="1" w:lastRow="1" w:firstColumn="1" w:lastColumn="1" w:noHBand="0" w:noVBand="0"/>
       </w:tblPr>
       <w:tblGrid>
-        <w:gridCol w:w="3115"/>
-        <w:gridCol w:w="1431"/>
-        <w:gridCol w:w="4804"/>
+        <w:gridCol w:w="3121"/>
+        <w:gridCol w:w="1432"/>
+        <w:gridCol w:w="4797"/>
       </w:tblGrid>
       <w:tr>
         <w:tc>
           <w:tcPr>
             <w:tcW w:w="3192" w:type="dxa"/>
             <w:tcBorders>
-              <w:top w:val="single" w:color="auto" w:sz="4" w:space="0"/>
-              <w:left w:val="single" w:color="auto" w:sz="4" w:space="0"/>
-              <w:bottom w:val="single" w:color="auto" w:sz="4" w:space="0"/>
-              <w:right w:val="single" w:color="auto" w:sz="4" w:space="0"/>
+              <w:top w:val="single" w:sz="4" w:space="0" w:color="auto"/>
+              <w:left w:val="single" w:sz="4" w:space="0" w:color="auto"/>
+              <w:bottom w:val="single" w:sz="4" w:space="0" w:color="auto"/>
+              <w:right w:val="single" w:sz="4" w:space="0" w:color="auto"/>
             </w:tcBorders>
             <w:shd w:val="clear" w:color="auto" w:fill="C0C0C0"/>
-            <w:tcMar/>
           </w:tcPr>
           <w:p>
             <w:pPr>
@@ -2731,13 +2508,12 @@
           <w:tcPr>
             <w:tcW w:w="1452" w:type="dxa"/>
             <w:tcBorders>
-              <w:top w:val="single" w:color="auto" w:sz="4" w:space="0"/>
-              <w:left w:val="single" w:color="auto" w:sz="4" w:space="0"/>
-              <w:bottom w:val="single" w:color="auto" w:sz="4" w:space="0"/>
-              <w:right w:val="single" w:color="auto" w:sz="4" w:space="0"/>
+              <w:top w:val="single" w:sz="4" w:space="0" w:color="auto"/>
+              <w:left w:val="single" w:sz="4" w:space="0" w:color="auto"/>
+              <w:bottom w:val="single" w:sz="4" w:space="0" w:color="auto"/>
+              <w:right w:val="single" w:sz="4" w:space="0" w:color="auto"/>
             </w:tcBorders>
             <w:shd w:val="clear" w:color="auto" w:fill="C0C0C0"/>
-            <w:tcMar/>
           </w:tcPr>
           <w:p>
             <w:pPr>
@@ -2767,13 +2543,12 @@
           <w:tcPr>
             <w:tcW w:w="4932" w:type="dxa"/>
             <w:tcBorders>
-              <w:top w:val="single" w:color="auto" w:sz="4" w:space="0"/>
-              <w:left w:val="single" w:color="auto" w:sz="4" w:space="0"/>
-              <w:bottom w:val="single" w:color="auto" w:sz="4" w:space="0"/>
-              <w:right w:val="single" w:color="auto" w:sz="4" w:space="0"/>
+              <w:top w:val="single" w:sz="4" w:space="0" w:color="auto"/>
+              <w:left w:val="single" w:sz="4" w:space="0" w:color="auto"/>
+              <w:bottom w:val="single" w:sz="4" w:space="0" w:color="auto"/>
+              <w:right w:val="single" w:sz="4" w:space="0" w:color="auto"/>
             </w:tcBorders>
             <w:shd w:val="clear" w:color="auto" w:fill="C0C0C0"/>
-            <w:tcMar/>
           </w:tcPr>
           <w:p>
             <w:pPr>
@@ -2805,25 +2580,19 @@
           <w:tcPr>
             <w:tcW w:w="3192" w:type="dxa"/>
             <w:tcBorders>
-              <w:top w:val="single" w:color="auto" w:sz="4" w:space="0"/>
-              <w:left w:val="single" w:color="auto" w:sz="4" w:space="0"/>
-              <w:bottom w:val="single" w:color="auto" w:sz="4" w:space="0"/>
-              <w:right w:val="single" w:color="auto" w:sz="4" w:space="0"/>
+              <w:top w:val="single" w:sz="4" w:space="0" w:color="auto"/>
+              <w:left w:val="single" w:sz="4" w:space="0" w:color="auto"/>
+              <w:bottom w:val="single" w:sz="4" w:space="0" w:color="auto"/>
+              <w:right w:val="single" w:sz="4" w:space="0" w:color="auto"/>
             </w:tcBorders>
-            <w:tcMar/>
-          </w:tcPr>
-          <w:p w14:noSpellErr="1">
+          </w:tcPr>
+          <w:p>
             <w:pPr>
               <w:pStyle w:val="BodyText"/>
               <w:ind w:left="0"/>
             </w:pPr>
             <w:r>
-              <w:rPr/>
-              <w:t>Integration</w:t>
-            </w:r>
-            <w:r>
-              <w:rPr/>
-              <w:t xml:space="preserve"> tests </w:t>
+              <w:t xml:space="preserve">Integration tests </w:t>
             </w:r>
           </w:p>
         </w:tc>
@@ -2831,20 +2600,18 @@
           <w:tcPr>
             <w:tcW w:w="1452" w:type="dxa"/>
             <w:tcBorders>
-              <w:top w:val="single" w:color="auto" w:sz="4" w:space="0"/>
-              <w:left w:val="single" w:color="auto" w:sz="4" w:space="0"/>
-              <w:bottom w:val="single" w:color="auto" w:sz="4" w:space="0"/>
-              <w:right w:val="single" w:color="auto" w:sz="4" w:space="0"/>
+              <w:top w:val="single" w:sz="4" w:space="0" w:color="auto"/>
+              <w:left w:val="single" w:sz="4" w:space="0" w:color="auto"/>
+              <w:bottom w:val="single" w:sz="4" w:space="0" w:color="auto"/>
+              <w:right w:val="single" w:sz="4" w:space="0" w:color="auto"/>
             </w:tcBorders>
-            <w:tcMar/>
-          </w:tcPr>
-          <w:p w14:noSpellErr="1">
+          </w:tcPr>
+          <w:p>
             <w:pPr>
               <w:pStyle w:val="BodyText"/>
               <w:ind w:left="0"/>
             </w:pPr>
             <w:r>
-              <w:rPr/>
               <w:t>Omitted</w:t>
             </w:r>
           </w:p>
@@ -2853,20 +2620,18 @@
           <w:tcPr>
             <w:tcW w:w="4932" w:type="dxa"/>
             <w:tcBorders>
-              <w:top w:val="single" w:color="auto" w:sz="4" w:space="0"/>
-              <w:left w:val="single" w:color="auto" w:sz="4" w:space="0"/>
-              <w:bottom w:val="single" w:color="auto" w:sz="4" w:space="0"/>
-              <w:right w:val="single" w:color="auto" w:sz="4" w:space="0"/>
+              <w:top w:val="single" w:sz="4" w:space="0" w:color="auto"/>
+              <w:left w:val="single" w:sz="4" w:space="0" w:color="auto"/>
+              <w:bottom w:val="single" w:sz="4" w:space="0" w:color="auto"/>
+              <w:right w:val="single" w:sz="4" w:space="0" w:color="auto"/>
             </w:tcBorders>
-            <w:tcMar/>
-          </w:tcPr>
-          <w:p w14:noSpellErr="1">
+          </w:tcPr>
+          <w:p>
             <w:pPr>
               <w:pStyle w:val="BodyText"/>
               <w:ind w:left="0"/>
             </w:pPr>
             <w:r>
-              <w:rPr/>
               <w:t>Has been replaced by thorough UAT testing</w:t>
             </w:r>
           </w:p>
@@ -2877,12 +2642,11 @@
           <w:tcPr>
             <w:tcW w:w="3192" w:type="dxa"/>
             <w:tcBorders>
-              <w:top w:val="single" w:color="auto" w:sz="4" w:space="0"/>
-              <w:left w:val="single" w:color="auto" w:sz="4" w:space="0"/>
-              <w:bottom w:val="single" w:color="auto" w:sz="4" w:space="0"/>
-              <w:right w:val="single" w:color="auto" w:sz="4" w:space="0"/>
+              <w:top w:val="single" w:sz="4" w:space="0" w:color="auto"/>
+              <w:left w:val="single" w:sz="4" w:space="0" w:color="auto"/>
+              <w:bottom w:val="single" w:sz="4" w:space="0" w:color="auto"/>
+              <w:right w:val="single" w:sz="4" w:space="0" w:color="auto"/>
             </w:tcBorders>
-            <w:tcMar/>
           </w:tcPr>
           <w:p>
             <w:pPr>
@@ -2895,12 +2659,11 @@
           <w:tcPr>
             <w:tcW w:w="1452" w:type="dxa"/>
             <w:tcBorders>
-              <w:top w:val="single" w:color="auto" w:sz="4" w:space="0"/>
-              <w:left w:val="single" w:color="auto" w:sz="4" w:space="0"/>
-              <w:bottom w:val="single" w:color="auto" w:sz="4" w:space="0"/>
-              <w:right w:val="single" w:color="auto" w:sz="4" w:space="0"/>
+              <w:top w:val="single" w:sz="4" w:space="0" w:color="auto"/>
+              <w:left w:val="single" w:sz="4" w:space="0" w:color="auto"/>
+              <w:bottom w:val="single" w:sz="4" w:space="0" w:color="auto"/>
+              <w:right w:val="single" w:sz="4" w:space="0" w:color="auto"/>
             </w:tcBorders>
-            <w:tcMar/>
           </w:tcPr>
           <w:p>
             <w:pPr>
@@ -2913,12 +2676,11 @@
           <w:tcPr>
             <w:tcW w:w="4932" w:type="dxa"/>
             <w:tcBorders>
-              <w:top w:val="single" w:color="auto" w:sz="4" w:space="0"/>
-              <w:left w:val="single" w:color="auto" w:sz="4" w:space="0"/>
-              <w:bottom w:val="single" w:color="auto" w:sz="4" w:space="0"/>
-              <w:right w:val="single" w:color="auto" w:sz="4" w:space="0"/>
+              <w:top w:val="single" w:sz="4" w:space="0" w:color="auto"/>
+              <w:left w:val="single" w:sz="4" w:space="0" w:color="auto"/>
+              <w:bottom w:val="single" w:sz="4" w:space="0" w:color="auto"/>
+              <w:right w:val="single" w:sz="4" w:space="0" w:color="auto"/>
             </w:tcBorders>
-            <w:tcMar/>
           </w:tcPr>
           <w:p>
             <w:pPr>
@@ -2933,12 +2695,11 @@
           <w:tcPr>
             <w:tcW w:w="3192" w:type="dxa"/>
             <w:tcBorders>
-              <w:top w:val="single" w:color="auto" w:sz="4" w:space="0"/>
-              <w:left w:val="single" w:color="auto" w:sz="4" w:space="0"/>
-              <w:bottom w:val="single" w:color="auto" w:sz="4" w:space="0"/>
-              <w:right w:val="single" w:color="auto" w:sz="4" w:space="0"/>
+              <w:top w:val="single" w:sz="4" w:space="0" w:color="auto"/>
+              <w:left w:val="single" w:sz="4" w:space="0" w:color="auto"/>
+              <w:bottom w:val="single" w:sz="4" w:space="0" w:color="auto"/>
+              <w:right w:val="single" w:sz="4" w:space="0" w:color="auto"/>
             </w:tcBorders>
-            <w:tcMar/>
           </w:tcPr>
           <w:p>
             <w:pPr>
@@ -2952,12 +2713,11 @@
           <w:tcPr>
             <w:tcW w:w="1452" w:type="dxa"/>
             <w:tcBorders>
-              <w:top w:val="single" w:color="auto" w:sz="4" w:space="0"/>
-              <w:left w:val="single" w:color="auto" w:sz="4" w:space="0"/>
-              <w:bottom w:val="single" w:color="auto" w:sz="4" w:space="0"/>
-              <w:right w:val="single" w:color="auto" w:sz="4" w:space="0"/>
+              <w:top w:val="single" w:sz="4" w:space="0" w:color="auto"/>
+              <w:left w:val="single" w:sz="4" w:space="0" w:color="auto"/>
+              <w:bottom w:val="single" w:sz="4" w:space="0" w:color="auto"/>
+              <w:right w:val="single" w:sz="4" w:space="0" w:color="auto"/>
             </w:tcBorders>
-            <w:tcMar/>
           </w:tcPr>
           <w:p>
             <w:pPr>
@@ -2970,12 +2730,11 @@
           <w:tcPr>
             <w:tcW w:w="4932" w:type="dxa"/>
             <w:tcBorders>
-              <w:top w:val="single" w:color="auto" w:sz="4" w:space="0"/>
-              <w:left w:val="single" w:color="auto" w:sz="4" w:space="0"/>
-              <w:bottom w:val="single" w:color="auto" w:sz="4" w:space="0"/>
-              <w:right w:val="single" w:color="auto" w:sz="4" w:space="0"/>
+              <w:top w:val="single" w:sz="4" w:space="0" w:color="auto"/>
+              <w:left w:val="single" w:sz="4" w:space="0" w:color="auto"/>
+              <w:bottom w:val="single" w:sz="4" w:space="0" w:color="auto"/>
+              <w:right w:val="single" w:sz="4" w:space="0" w:color="auto"/>
             </w:tcBorders>
-            <w:tcMar/>
           </w:tcPr>
           <w:p>
             <w:pPr>
@@ -3002,48 +2761,18 @@
           <w:vanish w:val="0"/>
         </w:rPr>
       </w:pPr>
-      <w:r>
-        <w:rPr>
-          <w:vanish w:val="0"/>
-        </w:rPr>
-        <w:t>[Use this section for capturing and communicating</w:t>
-      </w:r>
-      <w:r>
-        <w:rPr>
-          <w:vanish w:val="0"/>
-        </w:rPr>
-        <w:t xml:space="preserve"> results and actions from assessments</w:t>
-      </w:r>
-      <w:r>
-        <w:rPr>
-          <w:vanish w:val="0"/>
-        </w:rPr>
-        <w:t>, which are</w:t>
-      </w:r>
-      <w:r>
-        <w:rPr>
-          <w:vanish w:val="0"/>
-        </w:rPr>
-        <w:t xml:space="preserve"> typically done at the end of each iteration</w:t>
-      </w:r>
-      <w:r>
-        <w:rPr>
-          <w:vanish w:val="0"/>
-        </w:rPr>
-        <w:t>. If you don’t do this, the team may not be able to improve the way they develop software.]</w:t>
-      </w:r>
     </w:p>
     <w:tbl>
       <w:tblPr>
         <w:tblW w:w="5543" w:type="dxa"/>
         <w:tblInd w:w="720" w:type="dxa"/>
         <w:tblBorders>
-          <w:top w:val="single" w:color="auto" w:sz="4" w:space="0"/>
-          <w:left w:val="single" w:color="auto" w:sz="4" w:space="0"/>
-          <w:bottom w:val="single" w:color="auto" w:sz="4" w:space="0"/>
-          <w:right w:val="single" w:color="auto" w:sz="4" w:space="0"/>
-          <w:insideH w:val="single" w:color="auto" w:sz="4" w:space="0"/>
-          <w:insideV w:val="single" w:color="auto" w:sz="4" w:space="0"/>
+          <w:top w:val="single" w:sz="4" w:space="0" w:color="auto"/>
+          <w:left w:val="single" w:sz="4" w:space="0" w:color="auto"/>
+          <w:bottom w:val="single" w:sz="4" w:space="0" w:color="auto"/>
+          <w:right w:val="single" w:sz="4" w:space="0" w:color="auto"/>
+          <w:insideH w:val="single" w:sz="4" w:space="0" w:color="auto"/>
+          <w:insideV w:val="single" w:sz="4" w:space="0" w:color="auto"/>
         </w:tblBorders>
         <w:tblLook w:val="0000" w:firstRow="0" w:lastRow="0" w:firstColumn="0" w:lastColumn="0" w:noHBand="0" w:noVBand="0"/>
       </w:tblPr>
@@ -3086,156 +2815,117 @@
             <w:r>
               <w:rPr>
                 <w:iCs/>
-                <w:color w:val="0000FF"/>
-              </w:rPr>
-              <w:t>[</w:t>
+              </w:rPr>
+              <w:t>To</w:t>
             </w:r>
             <w:r>
               <w:rPr>
                 <w:iCs/>
-                <w:color w:val="0000FF"/>
-              </w:rPr>
-              <w:t>This c</w:t>
-            </w:r>
+              </w:rPr>
+              <w:t xml:space="preserve"> have an executable architecture showcasing the core use case – Add an Error with supporting use cases - Login &amp; Visualisation</w:t>
+            </w:r>
+          </w:p>
+        </w:tc>
+      </w:tr>
+      <w:tr>
+        <w:tc>
+          <w:tcPr>
+            <w:tcW w:w="1778" w:type="dxa"/>
+          </w:tcPr>
+          <w:p>
+            <w:pPr>
+              <w:spacing w:before="40" w:after="40"/>
+            </w:pPr>
+            <w:r>
+              <w:t>Assessment date</w:t>
+            </w:r>
+          </w:p>
+        </w:tc>
+        <w:tc>
+          <w:tcPr>
+            <w:tcW w:w="3765" w:type="dxa"/>
+          </w:tcPr>
+          <w:p>
+            <w:pPr>
+              <w:spacing w:before="40" w:after="40"/>
+              <w:rPr>
+                <w:iCs/>
+              </w:rPr>
+            </w:pPr>
+            <w:r>
+              <w:rPr>
+                <w:iCs/>
+              </w:rPr>
+              <w:t>4/06/2018</w:t>
+            </w:r>
+          </w:p>
+        </w:tc>
+      </w:tr>
+      <w:tr>
+        <w:tc>
+          <w:tcPr>
+            <w:tcW w:w="1778" w:type="dxa"/>
+          </w:tcPr>
+          <w:p>
+            <w:pPr>
+              <w:spacing w:before="40" w:after="40"/>
+            </w:pPr>
+            <w:r>
+              <w:t>Participants</w:t>
+            </w:r>
+          </w:p>
+        </w:tc>
+        <w:tc>
+          <w:tcPr>
+            <w:tcW w:w="3765" w:type="dxa"/>
+          </w:tcPr>
+          <w:p>
+            <w:pPr>
+              <w:spacing w:before="40" w:after="40"/>
+              <w:rPr>
+                <w:iCs/>
+              </w:rPr>
+            </w:pPr>
+            <w:r>
+              <w:rPr>
+                <w:iCs/>
+              </w:rPr>
+              <w:t>Ryan, Lenny, Beau, Jette</w:t>
+            </w:r>
+          </w:p>
+        </w:tc>
+      </w:tr>
+      <w:tr>
+        <w:tc>
+          <w:tcPr>
+            <w:tcW w:w="1778" w:type="dxa"/>
+          </w:tcPr>
+          <w:p>
+            <w:pPr>
+              <w:spacing w:before="40" w:after="40"/>
+            </w:pPr>
+            <w:r>
+              <w:t>Project status</w:t>
+            </w:r>
+          </w:p>
+        </w:tc>
+        <w:tc>
+          <w:tcPr>
+            <w:tcW w:w="3765" w:type="dxa"/>
+          </w:tcPr>
+          <w:p>
+            <w:pPr>
+              <w:spacing w:before="40" w:after="40"/>
+              <w:rPr>
+                <w:iCs/>
+              </w:rPr>
+            </w:pPr>
             <w:r>
               <w:rPr>
                 <w:rFonts w:ascii="Times" w:hAnsi="Times"/>
                 <w:iCs/>
-                <w:color w:val="0000FF"/>
-              </w:rPr>
-              <w:t>ould be the entire iteration or</w:t>
-            </w:r>
-            <w:r>
-              <w:rPr>
-                <w:rFonts w:ascii="Times" w:hAnsi="Times"/>
-                <w:iCs/>
-                <w:color w:val="0000FF"/>
-              </w:rPr>
-              <w:t xml:space="preserve"> just</w:t>
-            </w:r>
-            <w:r>
-              <w:rPr>
-                <w:rFonts w:ascii="Times" w:hAnsi="Times"/>
-                <w:iCs/>
-                <w:color w:val="0000FF"/>
-              </w:rPr>
-              <w:t xml:space="preserve"> a specific component</w:t>
-            </w:r>
-            <w:r>
-              <w:rPr>
-                <w:rFonts w:ascii="Times" w:hAnsi="Times"/>
-                <w:iCs/>
-                <w:color w:val="0000FF"/>
-              </w:rPr>
-              <w:t>]</w:t>
-            </w:r>
-          </w:p>
-        </w:tc>
-      </w:tr>
-      <w:tr>
-        <w:tc>
-          <w:tcPr>
-            <w:tcW w:w="1778" w:type="dxa"/>
-          </w:tcPr>
-          <w:p>
-            <w:pPr>
-              <w:spacing w:before="40" w:after="40"/>
-            </w:pPr>
-            <w:r>
-              <w:t>Assessment date</w:t>
-            </w:r>
-          </w:p>
-        </w:tc>
-        <w:tc>
-          <w:tcPr>
-            <w:tcW w:w="3765" w:type="dxa"/>
-          </w:tcPr>
-          <w:p>
-            <w:pPr>
-              <w:spacing w:before="40" w:after="40"/>
-              <w:rPr>
-                <w:iCs/>
-              </w:rPr>
-            </w:pPr>
-          </w:p>
-        </w:tc>
-      </w:tr>
-      <w:tr>
-        <w:tc>
-          <w:tcPr>
-            <w:tcW w:w="1778" w:type="dxa"/>
-          </w:tcPr>
-          <w:p>
-            <w:pPr>
-              <w:spacing w:before="40" w:after="40"/>
-            </w:pPr>
-            <w:r>
-              <w:t>Participants</w:t>
-            </w:r>
-          </w:p>
-        </w:tc>
-        <w:tc>
-          <w:tcPr>
-            <w:tcW w:w="3765" w:type="dxa"/>
-          </w:tcPr>
-          <w:p>
-            <w:pPr>
-              <w:spacing w:before="40" w:after="40"/>
-              <w:rPr>
-                <w:iCs/>
-              </w:rPr>
-            </w:pPr>
-          </w:p>
-        </w:tc>
-      </w:tr>
-      <w:tr>
-        <w:tc>
-          <w:tcPr>
-            <w:tcW w:w="1778" w:type="dxa"/>
-          </w:tcPr>
-          <w:p>
-            <w:pPr>
-              <w:spacing w:before="40" w:after="40"/>
-            </w:pPr>
-            <w:r>
-              <w:t>Project status</w:t>
-            </w:r>
-          </w:p>
-        </w:tc>
-        <w:tc>
-          <w:tcPr>
-            <w:tcW w:w="3765" w:type="dxa"/>
-          </w:tcPr>
-          <w:p>
-            <w:pPr>
-              <w:spacing w:before="40" w:after="40"/>
-              <w:rPr>
-                <w:iCs/>
-              </w:rPr>
-            </w:pPr>
-            <w:r>
-              <w:rPr>
-                <w:rFonts w:ascii="Times" w:hAnsi="Times"/>
-                <w:iCs/>
-                <w:color w:val="0000FF"/>
-              </w:rPr>
-              <w:t xml:space="preserve">[For example, </w:t>
-            </w:r>
-            <w:r>
-              <w:rPr>
-                <w:rFonts w:ascii="Times" w:hAnsi="Times"/>
-                <w:iCs/>
-                <w:color w:val="0000FF"/>
-              </w:rPr>
-              <w:t>express as Red, Yellow, or Green</w:t>
-            </w:r>
-            <w:r>
-              <w:rPr>
-                <w:rFonts w:ascii="Times" w:hAnsi="Times"/>
-                <w:iCs/>
-                <w:color w:val="0000FF"/>
-              </w:rPr>
-              <w:t>.]</w:t>
+              </w:rPr>
+              <w:t xml:space="preserve">Green </w:t>
             </w:r>
           </w:p>
         </w:tc>
@@ -3257,9 +2947,15 @@
     <w:p>
       <w:pPr>
         <w:pStyle w:val="InfoBluelistitem"/>
+        <w:rPr>
+          <w:color w:val="auto"/>
+        </w:rPr>
       </w:pPr>
       <w:r>
-        <w:t>[Document whether you addressed the objectives as specified in the Iteration Plan.]</w:t>
+        <w:rPr>
+          <w:color w:val="auto"/>
+        </w:rPr>
+        <w:t>All items except integration testing completed</w:t>
       </w:r>
     </w:p>
     <w:p>
@@ -3271,20 +2967,21 @@
         </w:numPr>
       </w:pPr>
       <w:r>
-        <w:t xml:space="preserve">Work Items: Planned compared to </w:t>
+        <w:t>Work Items: Planned compared to actually completed</w:t>
       </w:r>
-      <w:proofErr w:type="gramStart"/>
-      <w:r>
-        <w:t>actually completed</w:t>
-      </w:r>
-      <w:proofErr w:type="gramEnd"/>
     </w:p>
     <w:p>
       <w:pPr>
         <w:pStyle w:val="InfoBluelistitem"/>
+        <w:rPr>
+          <w:color w:val="auto"/>
+        </w:rPr>
       </w:pPr>
       <w:r>
-        <w:t>[Summarize whether all Work Items planned to be addressed in the iteration were addressed, and which Work Items were postponed or added.]</w:t>
+        <w:rPr>
+          <w:color w:val="auto"/>
+        </w:rPr>
+        <w:t>Integration testing was omitted as we decided the process too complicated and time consuming for little gain. Thorough UAT testing completed instead.</w:t>
       </w:r>
     </w:p>
     <w:p>
@@ -3303,23 +3000,16 @@
     <w:p>
       <w:pPr>
         <w:pStyle w:val="InfoBluelistitem"/>
+        <w:rPr>
+          <w:color w:val="auto"/>
+        </w:rPr>
       </w:pPr>
       <w:r>
-        <w:t>[Document whether you met the evaluation criteria as specified in the Iteration Plan. This could include information such as “Demo for Department X was well-received, with some concerns raised around usability,” or “495 test cases were automated with a 98% pass rate. 9 test cases were deferred because the corresponding Work Items were postponed.”</w:t>
+        <w:rPr>
+          <w:color w:val="auto"/>
+        </w:rPr>
+        <w:t>Ten UAT tests complete with eight passes and two failures. The second of the two failures completed on the local host for Add an Error was most likely due to the local host not up to date with the changes made after the error discovered in the first failed test.</w:t>
       </w:r>
-    </w:p>
-    <w:p>
-      <w:pPr>
-        <w:pStyle w:val="InfoBluelistitem"/>
-      </w:pPr>
-      <w:r>
-        <w:t xml:space="preserve">The most important guideline here is that although satisfactorily completed items may summarily mentioned, incomplete items require a more comprehensive </w:t>
-      </w:r>
-      <w:proofErr w:type="gramStart"/>
-      <w:r>
-        <w:t>explanation ]</w:t>
-      </w:r>
-      <w:proofErr w:type="gramEnd"/>
     </w:p>
     <w:p>
       <w:pPr>
@@ -3336,9 +3026,15 @@
     <w:p>
       <w:pPr>
         <w:pStyle w:val="InfoBluelistitem"/>
+        <w:rPr>
+          <w:color w:val="auto"/>
+        </w:rPr>
       </w:pPr>
       <w:r>
-        <w:t>[List other areas that have been evaluated, such as financials, or schedule deviation, as well as Stakeholder feedback not captured elsewhere.]</w:t>
+        <w:rPr>
+          <w:color w:val="auto"/>
+        </w:rPr>
+        <w:t>There are no current concerns or deviations.</w:t>
       </w:r>
     </w:p>
     <w:p>
@@ -3347,7 +3043,7 @@
       </w:pPr>
     </w:p>
     <w:sectPr>
-      <w:pgSz w:w="12240" w:h="15840" w:orient="portrait" w:code="1"/>
+      <w:pgSz w:w="12240" w:h="15840" w:code="1"/>
       <w:pgMar w:top="1440" w:right="1440" w:bottom="1440" w:left="1440" w:header="720" w:footer="720" w:gutter="0"/>
       <w:cols w:space="720"/>
     </w:sectPr>
@@ -3356,7 +3052,7 @@
 </file>
 
 <file path=word/endnotes.xml><?xml version="1.0" encoding="utf-8"?>
-<w:endnotes xmlns:wpc="http://schemas.microsoft.com/office/word/2010/wordprocessingCanvas" xmlns:cx="http://schemas.microsoft.com/office/drawing/2014/chartex" xmlns:cx1="http://schemas.microsoft.com/office/drawing/2015/9/8/chartex" xmlns:cx2="http://schemas.microsoft.com/office/drawing/2015/10/21/chartex" xmlns:cx3="http://schemas.microsoft.com/office/drawing/2016/5/9/chartex" xmlns:cx4="http://schemas.microsoft.com/office/drawing/2016/5/10/chartex" xmlns:cx5="http://schemas.microsoft.com/office/drawing/2016/5/11/chartex" xmlns:cx6="http://schemas.microsoft.com/office/drawing/2016/5/12/chartex" xmlns:cx7="http://schemas.microsoft.com/office/drawing/2016/5/13/chartex" xmlns:cx8="http://schemas.microsoft.com/office/drawing/2016/5/14/chartex" xmlns:mc="http://schemas.openxmlformats.org/markup-compatibility/2006" xmlns:aink="http://schemas.microsoft.com/office/drawing/2016/ink" xmlns:am3d="http://schemas.microsoft.com/office/drawing/2017/model3d" xmlns:o="urn:schemas-microsoft-com:office:office" xmlns:r="http://schemas.openxmlformats.org/officeDocument/2006/relationships" xmlns:m="http://schemas.openxmlformats.org/officeDocument/2006/math" xmlns:v="urn:schemas-microsoft-com:vml" xmlns:wp14="http://schemas.microsoft.com/office/word/2010/wordprocessingDrawing" xmlns:wp="http://schemas.openxmlformats.org/drawingml/2006/wordprocessingDrawing" xmlns:w10="urn:schemas-microsoft-com:office:word" xmlns:w="http://schemas.openxmlformats.org/wordprocessingml/2006/main" xmlns:w14="http://schemas.microsoft.com/office/word/2010/wordml" xmlns:w15="http://schemas.microsoft.com/office/word/2012/wordml" xmlns:w16cid="http://schemas.microsoft.com/office/word/2016/wordml/cid" xmlns:w16se="http://schemas.microsoft.com/office/word/2015/wordml/symex" xmlns:wpg="http://schemas.microsoft.com/office/word/2010/wordprocessingGroup" xmlns:wpi="http://schemas.microsoft.com/office/word/2010/wordprocessingInk" xmlns:wne="http://schemas.microsoft.com/office/word/2006/wordml" xmlns:wps="http://schemas.microsoft.com/office/word/2010/wordprocessingShape" mc:Ignorable="w14 w15 w16se w16cid wp14">
+<w:endnotes xmlns:wpc="http://schemas.microsoft.com/office/word/2010/wordprocessingCanvas" xmlns:mc="http://schemas.openxmlformats.org/markup-compatibility/2006" xmlns:o="urn:schemas-microsoft-com:office:office" xmlns:r="http://schemas.openxmlformats.org/officeDocument/2006/relationships" xmlns:m="http://schemas.openxmlformats.org/officeDocument/2006/math" xmlns:v="urn:schemas-microsoft-com:vml" xmlns:wp14="http://schemas.microsoft.com/office/word/2010/wordprocessingDrawing" xmlns:wp="http://schemas.openxmlformats.org/drawingml/2006/wordprocessingDrawing" xmlns:w10="urn:schemas-microsoft-com:office:word" xmlns:w="http://schemas.openxmlformats.org/wordprocessingml/2006/main" xmlns:w14="http://schemas.microsoft.com/office/word/2010/wordml" xmlns:w15="http://schemas.microsoft.com/office/word/2012/wordml" xmlns:wpg="http://schemas.microsoft.com/office/word/2010/wordprocessingGroup" xmlns:wpi="http://schemas.microsoft.com/office/word/2010/wordprocessingInk" xmlns:wne="http://schemas.microsoft.com/office/word/2006/wordml" xmlns:wps="http://schemas.microsoft.com/office/word/2010/wordprocessingShape" mc:Ignorable="w14 w15 wp14">
   <w:endnote w:type="separator" w:id="-1">
     <w:p>
       <w:pPr>
@@ -3388,17 +3084,17 @@
 </file>
 
 <file path=word/footer1.xml><?xml version="1.0" encoding="utf-8"?>
-<w:ftr xmlns:wpc="http://schemas.microsoft.com/office/word/2010/wordprocessingCanvas" xmlns:cx="http://schemas.microsoft.com/office/drawing/2014/chartex" xmlns:cx1="http://schemas.microsoft.com/office/drawing/2015/9/8/chartex" xmlns:cx2="http://schemas.microsoft.com/office/drawing/2015/10/21/chartex" xmlns:cx3="http://schemas.microsoft.com/office/drawing/2016/5/9/chartex" xmlns:cx4="http://schemas.microsoft.com/office/drawing/2016/5/10/chartex" xmlns:cx5="http://schemas.microsoft.com/office/drawing/2016/5/11/chartex" xmlns:cx6="http://schemas.microsoft.com/office/drawing/2016/5/12/chartex" xmlns:cx7="http://schemas.microsoft.com/office/drawing/2016/5/13/chartex" xmlns:cx8="http://schemas.microsoft.com/office/drawing/2016/5/14/chartex" xmlns:mc="http://schemas.openxmlformats.org/markup-compatibility/2006" xmlns:aink="http://schemas.microsoft.com/office/drawing/2016/ink" xmlns:am3d="http://schemas.microsoft.com/office/drawing/2017/model3d" xmlns:o="urn:schemas-microsoft-com:office:office" xmlns:r="http://schemas.openxmlformats.org/officeDocument/2006/relationships" xmlns:m="http://schemas.openxmlformats.org/officeDocument/2006/math" xmlns:v="urn:schemas-microsoft-com:vml" xmlns:wp14="http://schemas.microsoft.com/office/word/2010/wordprocessingDrawing" xmlns:wp="http://schemas.openxmlformats.org/drawingml/2006/wordprocessingDrawing" xmlns:w10="urn:schemas-microsoft-com:office:word" xmlns:w="http://schemas.openxmlformats.org/wordprocessingml/2006/main" xmlns:w14="http://schemas.microsoft.com/office/word/2010/wordml" xmlns:w15="http://schemas.microsoft.com/office/word/2012/wordml" xmlns:w16cid="http://schemas.microsoft.com/office/word/2016/wordml/cid" xmlns:w16se="http://schemas.microsoft.com/office/word/2015/wordml/symex" xmlns:wpg="http://schemas.microsoft.com/office/word/2010/wordprocessingGroup" xmlns:wpi="http://schemas.microsoft.com/office/word/2010/wordprocessingInk" xmlns:wne="http://schemas.microsoft.com/office/word/2006/wordml" xmlns:wps="http://schemas.microsoft.com/office/word/2010/wordprocessingShape" mc:Ignorable="w14 w15 w16se w16cid wp14">
+<w:ftr xmlns:wpc="http://schemas.microsoft.com/office/word/2010/wordprocessingCanvas" xmlns:mc="http://schemas.openxmlformats.org/markup-compatibility/2006" xmlns:o="urn:schemas-microsoft-com:office:office" xmlns:r="http://schemas.openxmlformats.org/officeDocument/2006/relationships" xmlns:m="http://schemas.openxmlformats.org/officeDocument/2006/math" xmlns:v="urn:schemas-microsoft-com:vml" xmlns:wp14="http://schemas.microsoft.com/office/word/2010/wordprocessingDrawing" xmlns:wp="http://schemas.openxmlformats.org/drawingml/2006/wordprocessingDrawing" xmlns:w10="urn:schemas-microsoft-com:office:word" xmlns:w="http://schemas.openxmlformats.org/wordprocessingml/2006/main" xmlns:w14="http://schemas.microsoft.com/office/word/2010/wordml" xmlns:w15="http://schemas.microsoft.com/office/word/2012/wordml" xmlns:wpg="http://schemas.microsoft.com/office/word/2010/wordprocessingGroup" xmlns:wpi="http://schemas.microsoft.com/office/word/2010/wordprocessingInk" xmlns:wne="http://schemas.microsoft.com/office/word/2006/wordml" xmlns:wps="http://schemas.microsoft.com/office/word/2010/wordprocessingShape" mc:Ignorable="w14 w15 wp14">
   <w:tbl>
     <w:tblPr>
       <w:tblW w:w="0" w:type="auto"/>
       <w:tblBorders>
-        <w:top w:val="single" w:color="auto" w:sz="6" w:space="0"/>
-        <w:left w:val="single" w:color="auto" w:sz="6" w:space="0"/>
-        <w:bottom w:val="single" w:color="auto" w:sz="6" w:space="0"/>
-        <w:right w:val="single" w:color="auto" w:sz="6" w:space="0"/>
-        <w:insideH w:val="single" w:color="auto" w:sz="6" w:space="0"/>
-        <w:insideV w:val="single" w:color="auto" w:sz="6" w:space="0"/>
+        <w:top w:val="single" w:sz="6" w:space="0" w:color="auto"/>
+        <w:left w:val="single" w:sz="6" w:space="0" w:color="auto"/>
+        <w:bottom w:val="single" w:sz="6" w:space="0" w:color="auto"/>
+        <w:right w:val="single" w:sz="6" w:space="0" w:color="auto"/>
+        <w:insideH w:val="single" w:sz="6" w:space="0" w:color="auto"/>
+        <w:insideV w:val="single" w:sz="6" w:space="0" w:color="auto"/>
       </w:tblBorders>
       <w:tblLayout w:type="fixed"/>
       <w:tblLook w:val="0000" w:firstRow="0" w:lastRow="0" w:firstColumn="0" w:lastColumn="0" w:noHBand="0" w:noVBand="0"/>
@@ -3446,13 +3142,8 @@
             <w:sym w:font="Symbol" w:char="F0D3"/>
           </w:r>
           <w:r>
-            <w:t xml:space="preserve">Team </w:t>
+            <w:t>Team Pharmacon</w:t>
           </w:r>
-          <w:proofErr w:type="spellStart"/>
-          <w:r>
-            <w:t>Pharmacon</w:t>
-          </w:r>
-          <w:proofErr w:type="spellEnd"/>
           <w:r>
             <w:t xml:space="preserve">, </w:t>
           </w:r>
@@ -3516,7 +3207,7 @@
               <w:rStyle w:val="PageNumber"/>
               <w:noProof/>
             </w:rPr>
-            <w:t>3</w:t>
+            <w:t>2</w:t>
           </w:r>
           <w:r>
             <w:rPr>
@@ -3574,7 +3265,7 @@
 </file>
 
 <file path=word/footnotes.xml><?xml version="1.0" encoding="utf-8"?>
-<w:footnotes xmlns:wpc="http://schemas.microsoft.com/office/word/2010/wordprocessingCanvas" xmlns:cx="http://schemas.microsoft.com/office/drawing/2014/chartex" xmlns:cx1="http://schemas.microsoft.com/office/drawing/2015/9/8/chartex" xmlns:cx2="http://schemas.microsoft.com/office/drawing/2015/10/21/chartex" xmlns:cx3="http://schemas.microsoft.com/office/drawing/2016/5/9/chartex" xmlns:cx4="http://schemas.microsoft.com/office/drawing/2016/5/10/chartex" xmlns:cx5="http://schemas.microsoft.com/office/drawing/2016/5/11/chartex" xmlns:cx6="http://schemas.microsoft.com/office/drawing/2016/5/12/chartex" xmlns:cx7="http://schemas.microsoft.com/office/drawing/2016/5/13/chartex" xmlns:cx8="http://schemas.microsoft.com/office/drawing/2016/5/14/chartex" xmlns:mc="http://schemas.openxmlformats.org/markup-compatibility/2006" xmlns:aink="http://schemas.microsoft.com/office/drawing/2016/ink" xmlns:am3d="http://schemas.microsoft.com/office/drawing/2017/model3d" xmlns:o="urn:schemas-microsoft-com:office:office" xmlns:r="http://schemas.openxmlformats.org/officeDocument/2006/relationships" xmlns:m="http://schemas.openxmlformats.org/officeDocument/2006/math" xmlns:v="urn:schemas-microsoft-com:vml" xmlns:wp14="http://schemas.microsoft.com/office/word/2010/wordprocessingDrawing" xmlns:wp="http://schemas.openxmlformats.org/drawingml/2006/wordprocessingDrawing" xmlns:w10="urn:schemas-microsoft-com:office:word" xmlns:w="http://schemas.openxmlformats.org/wordprocessingml/2006/main" xmlns:w14="http://schemas.microsoft.com/office/word/2010/wordml" xmlns:w15="http://schemas.microsoft.com/office/word/2012/wordml" xmlns:w16cid="http://schemas.microsoft.com/office/word/2016/wordml/cid" xmlns:w16se="http://schemas.microsoft.com/office/word/2015/wordml/symex" xmlns:wpg="http://schemas.microsoft.com/office/word/2010/wordprocessingGroup" xmlns:wpi="http://schemas.microsoft.com/office/word/2010/wordprocessingInk" xmlns:wne="http://schemas.microsoft.com/office/word/2006/wordml" xmlns:wps="http://schemas.microsoft.com/office/word/2010/wordprocessingShape" mc:Ignorable="w14 w15 w16se w16cid wp14">
+<w:footnotes xmlns:wpc="http://schemas.microsoft.com/office/word/2010/wordprocessingCanvas" xmlns:mc="http://schemas.openxmlformats.org/markup-compatibility/2006" xmlns:o="urn:schemas-microsoft-com:office:office" xmlns:r="http://schemas.openxmlformats.org/officeDocument/2006/relationships" xmlns:m="http://schemas.openxmlformats.org/officeDocument/2006/math" xmlns:v="urn:schemas-microsoft-com:vml" xmlns:wp14="http://schemas.microsoft.com/office/word/2010/wordprocessingDrawing" xmlns:wp="http://schemas.openxmlformats.org/drawingml/2006/wordprocessingDrawing" xmlns:w10="urn:schemas-microsoft-com:office:word" xmlns:w="http://schemas.openxmlformats.org/wordprocessingml/2006/main" xmlns:w14="http://schemas.microsoft.com/office/word/2010/wordml" xmlns:w15="http://schemas.microsoft.com/office/word/2012/wordml" xmlns:wpg="http://schemas.microsoft.com/office/word/2010/wordprocessingGroup" xmlns:wpi="http://schemas.microsoft.com/office/word/2010/wordprocessingInk" xmlns:wne="http://schemas.microsoft.com/office/word/2006/wordml" xmlns:wps="http://schemas.microsoft.com/office/word/2010/wordprocessingShape" mc:Ignorable="w14 w15 wp14">
   <w:footnote w:type="separator" w:id="-1">
     <w:p>
       <w:pPr>
@@ -3606,17 +3297,17 @@
 </file>
 
 <file path=word/header1.xml><?xml version="1.0" encoding="utf-8"?>
-<w:hdr xmlns:wpc="http://schemas.microsoft.com/office/word/2010/wordprocessingCanvas" xmlns:cx="http://schemas.microsoft.com/office/drawing/2014/chartex" xmlns:cx1="http://schemas.microsoft.com/office/drawing/2015/9/8/chartex" xmlns:cx2="http://schemas.microsoft.com/office/drawing/2015/10/21/chartex" xmlns:cx3="http://schemas.microsoft.com/office/drawing/2016/5/9/chartex" xmlns:cx4="http://schemas.microsoft.com/office/drawing/2016/5/10/chartex" xmlns:cx5="http://schemas.microsoft.com/office/drawing/2016/5/11/chartex" xmlns:cx6="http://schemas.microsoft.com/office/drawing/2016/5/12/chartex" xmlns:cx7="http://schemas.microsoft.com/office/drawing/2016/5/13/chartex" xmlns:cx8="http://schemas.microsoft.com/office/drawing/2016/5/14/chartex" xmlns:mc="http://schemas.openxmlformats.org/markup-compatibility/2006" xmlns:aink="http://schemas.microsoft.com/office/drawing/2016/ink" xmlns:am3d="http://schemas.microsoft.com/office/drawing/2017/model3d" xmlns:o="urn:schemas-microsoft-com:office:office" xmlns:r="http://schemas.openxmlformats.org/officeDocument/2006/relationships" xmlns:m="http://schemas.openxmlformats.org/officeDocument/2006/math" xmlns:v="urn:schemas-microsoft-com:vml" xmlns:wp14="http://schemas.microsoft.com/office/word/2010/wordprocessingDrawing" xmlns:wp="http://schemas.openxmlformats.org/drawingml/2006/wordprocessingDrawing" xmlns:w10="urn:schemas-microsoft-com:office:word" xmlns:w="http://schemas.openxmlformats.org/wordprocessingml/2006/main" xmlns:w14="http://schemas.microsoft.com/office/word/2010/wordml" xmlns:w15="http://schemas.microsoft.com/office/word/2012/wordml" xmlns:w16cid="http://schemas.microsoft.com/office/word/2016/wordml/cid" xmlns:w16se="http://schemas.microsoft.com/office/word/2015/wordml/symex" xmlns:wpg="http://schemas.microsoft.com/office/word/2010/wordprocessingGroup" xmlns:wpi="http://schemas.microsoft.com/office/word/2010/wordprocessingInk" xmlns:wne="http://schemas.microsoft.com/office/word/2006/wordml" xmlns:wps="http://schemas.microsoft.com/office/word/2010/wordprocessingShape" mc:Ignorable="w14 w15 w16se w16cid wp14">
+<w:hdr xmlns:wpc="http://schemas.microsoft.com/office/word/2010/wordprocessingCanvas" xmlns:mc="http://schemas.openxmlformats.org/markup-compatibility/2006" xmlns:o="urn:schemas-microsoft-com:office:office" xmlns:r="http://schemas.openxmlformats.org/officeDocument/2006/relationships" xmlns:m="http://schemas.openxmlformats.org/officeDocument/2006/math" xmlns:v="urn:schemas-microsoft-com:vml" xmlns:wp14="http://schemas.microsoft.com/office/word/2010/wordprocessingDrawing" xmlns:wp="http://schemas.openxmlformats.org/drawingml/2006/wordprocessingDrawing" xmlns:w10="urn:schemas-microsoft-com:office:word" xmlns:w="http://schemas.openxmlformats.org/wordprocessingml/2006/main" xmlns:w14="http://schemas.microsoft.com/office/word/2010/wordml" xmlns:w15="http://schemas.microsoft.com/office/word/2012/wordml" xmlns:wpg="http://schemas.microsoft.com/office/word/2010/wordprocessingGroup" xmlns:wpi="http://schemas.microsoft.com/office/word/2010/wordprocessingInk" xmlns:wne="http://schemas.microsoft.com/office/word/2006/wordml" xmlns:wps="http://schemas.microsoft.com/office/word/2010/wordprocessingShape" mc:Ignorable="w14 w15 wp14">
   <w:tbl>
     <w:tblPr>
       <w:tblW w:w="0" w:type="auto"/>
       <w:tblBorders>
-        <w:top w:val="single" w:color="auto" w:sz="6" w:space="0"/>
-        <w:left w:val="single" w:color="auto" w:sz="6" w:space="0"/>
-        <w:bottom w:val="single" w:color="auto" w:sz="6" w:space="0"/>
-        <w:right w:val="single" w:color="auto" w:sz="6" w:space="0"/>
-        <w:insideH w:val="single" w:color="auto" w:sz="6" w:space="0"/>
-        <w:insideV w:val="single" w:color="auto" w:sz="6" w:space="0"/>
+        <w:top w:val="single" w:sz="6" w:space="0" w:color="auto"/>
+        <w:left w:val="single" w:sz="6" w:space="0" w:color="auto"/>
+        <w:bottom w:val="single" w:sz="6" w:space="0" w:color="auto"/>
+        <w:right w:val="single" w:sz="6" w:space="0" w:color="auto"/>
+        <w:insideH w:val="single" w:sz="6" w:space="0" w:color="auto"/>
+        <w:insideV w:val="single" w:sz="6" w:space="0" w:color="auto"/>
       </w:tblBorders>
       <w:tblLayout w:type="fixed"/>
       <w:tblLook w:val="0000" w:firstRow="0" w:lastRow="0" w:firstColumn="0" w:lastColumn="0" w:noHBand="0" w:noVBand="0"/>
@@ -3680,7 +3371,7 @@
             <w:fldChar w:fldCharType="end"/>
           </w:r>
           <w:r>
-            <w:t xml:space="preserve"> – Elaboration Iteration 3</w:t>
+            <w:t xml:space="preserve"> – Elaboration Iteration 4</w:t>
           </w:r>
         </w:p>
       </w:tc>
@@ -3714,7 +3405,7 @@
 </file>
 
 <file path=word/numbering.xml><?xml version="1.0" encoding="utf-8"?>
-<w:numbering xmlns:wpc="http://schemas.microsoft.com/office/word/2010/wordprocessingCanvas" xmlns:cx="http://schemas.microsoft.com/office/drawing/2014/chartex" xmlns:cx1="http://schemas.microsoft.com/office/drawing/2015/9/8/chartex" xmlns:cx2="http://schemas.microsoft.com/office/drawing/2015/10/21/chartex" xmlns:cx3="http://schemas.microsoft.com/office/drawing/2016/5/9/chartex" xmlns:cx4="http://schemas.microsoft.com/office/drawing/2016/5/10/chartex" xmlns:cx5="http://schemas.microsoft.com/office/drawing/2016/5/11/chartex" xmlns:cx6="http://schemas.microsoft.com/office/drawing/2016/5/12/chartex" xmlns:cx7="http://schemas.microsoft.com/office/drawing/2016/5/13/chartex" xmlns:cx8="http://schemas.microsoft.com/office/drawing/2016/5/14/chartex" xmlns:mc="http://schemas.openxmlformats.org/markup-compatibility/2006" xmlns:aink="http://schemas.microsoft.com/office/drawing/2016/ink" xmlns:am3d="http://schemas.microsoft.com/office/drawing/2017/model3d" xmlns:o="urn:schemas-microsoft-com:office:office" xmlns:r="http://schemas.openxmlformats.org/officeDocument/2006/relationships" xmlns:m="http://schemas.openxmlformats.org/officeDocument/2006/math" xmlns:v="urn:schemas-microsoft-com:vml" xmlns:wp14="http://schemas.microsoft.com/office/word/2010/wordprocessingDrawing" xmlns:wp="http://schemas.openxmlformats.org/drawingml/2006/wordprocessingDrawing" xmlns:w10="urn:schemas-microsoft-com:office:word" xmlns:w="http://schemas.openxmlformats.org/wordprocessingml/2006/main" xmlns:w14="http://schemas.microsoft.com/office/word/2010/wordml" xmlns:w15="http://schemas.microsoft.com/office/word/2012/wordml" xmlns:w16cid="http://schemas.microsoft.com/office/word/2016/wordml/cid" xmlns:w16se="http://schemas.microsoft.com/office/word/2015/wordml/symex" xmlns:wpg="http://schemas.microsoft.com/office/word/2010/wordprocessingGroup" xmlns:wpi="http://schemas.microsoft.com/office/word/2010/wordprocessingInk" xmlns:wne="http://schemas.microsoft.com/office/word/2006/wordml" xmlns:wps="http://schemas.microsoft.com/office/word/2010/wordprocessingShape" mc:Ignorable="w14 w15 w16se w16cid wp14">
+<w:numbering xmlns:wpc="http://schemas.microsoft.com/office/word/2010/wordprocessingCanvas" xmlns:mc="http://schemas.openxmlformats.org/markup-compatibility/2006" xmlns:o="urn:schemas-microsoft-com:office:office" xmlns:r="http://schemas.openxmlformats.org/officeDocument/2006/relationships" xmlns:m="http://schemas.openxmlformats.org/officeDocument/2006/math" xmlns:v="urn:schemas-microsoft-com:vml" xmlns:wp14="http://schemas.microsoft.com/office/word/2010/wordprocessingDrawing" xmlns:wp="http://schemas.openxmlformats.org/drawingml/2006/wordprocessingDrawing" xmlns:w10="urn:schemas-microsoft-com:office:word" xmlns:w="http://schemas.openxmlformats.org/wordprocessingml/2006/main" xmlns:w14="http://schemas.microsoft.com/office/word/2010/wordml" xmlns:w15="http://schemas.microsoft.com/office/word/2012/wordml" xmlns:wpg="http://schemas.microsoft.com/office/word/2010/wordprocessingGroup" xmlns:wpi="http://schemas.microsoft.com/office/word/2010/wordprocessingInk" xmlns:wne="http://schemas.microsoft.com/office/word/2006/wordml" xmlns:wps="http://schemas.microsoft.com/office/word/2010/wordprocessingShape" mc:Ignorable="w14 w15 wp14">
   <w:abstractNum w:abstractNumId="0" w15:restartNumberingAfterBreak="0">
     <w:nsid w:val="1C146254"/>
     <w:multiLevelType w:val="hybridMultilevel"/>
@@ -3746,7 +3437,7 @@
         <w:ind w:left="1080" w:hanging="360"/>
       </w:pPr>
       <w:rPr>
-        <w:rFonts w:hint="default" w:ascii="Courier New" w:hAnsi="Courier New" w:cs="Courier New"/>
+        <w:rFonts w:ascii="Courier New" w:hAnsi="Courier New" w:cs="Courier New" w:hint="default"/>
       </w:rPr>
     </w:lvl>
     <w:lvl w:ilvl="2" w:tplc="04090005" w:tentative="1">
@@ -3761,7 +3452,7 @@
         <w:ind w:left="1800" w:hanging="360"/>
       </w:pPr>
       <w:rPr>
-        <w:rFonts w:hint="default" w:ascii="Wingdings" w:hAnsi="Wingdings"/>
+        <w:rFonts w:ascii="Wingdings" w:hAnsi="Wingdings" w:hint="default"/>
       </w:rPr>
     </w:lvl>
     <w:lvl w:ilvl="3" w:tplc="04090001" w:tentative="1">
@@ -3776,7 +3467,7 @@
         <w:ind w:left="2520" w:hanging="360"/>
       </w:pPr>
       <w:rPr>
-        <w:rFonts w:hint="default" w:ascii="Symbol" w:hAnsi="Symbol"/>
+        <w:rFonts w:ascii="Symbol" w:hAnsi="Symbol" w:hint="default"/>
       </w:rPr>
     </w:lvl>
     <w:lvl w:ilvl="4" w:tplc="04090003" w:tentative="1">
@@ -3791,7 +3482,7 @@
         <w:ind w:left="3240" w:hanging="360"/>
       </w:pPr>
       <w:rPr>
-        <w:rFonts w:hint="default" w:ascii="Courier New" w:hAnsi="Courier New" w:cs="Courier New"/>
+        <w:rFonts w:ascii="Courier New" w:hAnsi="Courier New" w:cs="Courier New" w:hint="default"/>
       </w:rPr>
     </w:lvl>
     <w:lvl w:ilvl="5" w:tplc="04090005" w:tentative="1">
@@ -3806,7 +3497,7 @@
         <w:ind w:left="3960" w:hanging="360"/>
       </w:pPr>
       <w:rPr>
-        <w:rFonts w:hint="default" w:ascii="Wingdings" w:hAnsi="Wingdings"/>
+        <w:rFonts w:ascii="Wingdings" w:hAnsi="Wingdings" w:hint="default"/>
       </w:rPr>
     </w:lvl>
     <w:lvl w:ilvl="6" w:tplc="04090001" w:tentative="1">
@@ -3821,7 +3512,7 @@
         <w:ind w:left="4680" w:hanging="360"/>
       </w:pPr>
       <w:rPr>
-        <w:rFonts w:hint="default" w:ascii="Symbol" w:hAnsi="Symbol"/>
+        <w:rFonts w:ascii="Symbol" w:hAnsi="Symbol" w:hint="default"/>
       </w:rPr>
     </w:lvl>
     <w:lvl w:ilvl="7" w:tplc="04090003" w:tentative="1">
@@ -3836,7 +3527,7 @@
         <w:ind w:left="5400" w:hanging="360"/>
       </w:pPr>
       <w:rPr>
-        <w:rFonts w:hint="default" w:ascii="Courier New" w:hAnsi="Courier New" w:cs="Courier New"/>
+        <w:rFonts w:ascii="Courier New" w:hAnsi="Courier New" w:cs="Courier New" w:hint="default"/>
       </w:rPr>
     </w:lvl>
     <w:lvl w:ilvl="8" w:tplc="04090005" w:tentative="1">
@@ -3851,7 +3542,7 @@
         <w:ind w:left="6120" w:hanging="360"/>
       </w:pPr>
       <w:rPr>
-        <w:rFonts w:hint="default" w:ascii="Wingdings" w:hAnsi="Wingdings"/>
+        <w:rFonts w:ascii="Wingdings" w:hAnsi="Wingdings" w:hint="default"/>
       </w:rPr>
     </w:lvl>
   </w:abstractNum>
@@ -3985,7 +3676,7 @@
         <w:ind w:left="720" w:hanging="360"/>
       </w:pPr>
       <w:rPr>
-        <w:rFonts w:hint="default" w:ascii="Symbol" w:hAnsi="Symbol"/>
+        <w:rFonts w:ascii="Symbol" w:hAnsi="Symbol" w:hint="default"/>
       </w:rPr>
     </w:lvl>
     <w:lvl w:ilvl="1" w:tplc="04090003" w:tentative="1">
@@ -4000,7 +3691,7 @@
         <w:ind w:left="1440" w:hanging="360"/>
       </w:pPr>
       <w:rPr>
-        <w:rFonts w:hint="default" w:ascii="Courier New" w:hAnsi="Courier New" w:cs="Courier New"/>
+        <w:rFonts w:ascii="Courier New" w:hAnsi="Courier New" w:cs="Courier New" w:hint="default"/>
       </w:rPr>
     </w:lvl>
     <w:lvl w:ilvl="2" w:tplc="04090005" w:tentative="1">
@@ -4015,7 +3706,7 @@
         <w:ind w:left="2160" w:hanging="360"/>
       </w:pPr>
       <w:rPr>
-        <w:rFonts w:hint="default" w:ascii="Wingdings" w:hAnsi="Wingdings"/>
+        <w:rFonts w:ascii="Wingdings" w:hAnsi="Wingdings" w:hint="default"/>
       </w:rPr>
     </w:lvl>
     <w:lvl w:ilvl="3" w:tplc="04090001" w:tentative="1">
@@ -4030,7 +3721,7 @@
         <w:ind w:left="2880" w:hanging="360"/>
       </w:pPr>
       <w:rPr>
-        <w:rFonts w:hint="default" w:ascii="Symbol" w:hAnsi="Symbol"/>
+        <w:rFonts w:ascii="Symbol" w:hAnsi="Symbol" w:hint="default"/>
       </w:rPr>
     </w:lvl>
     <w:lvl w:ilvl="4" w:tplc="04090003" w:tentative="1">
@@ -4045,7 +3736,7 @@
         <w:ind w:left="3600" w:hanging="360"/>
       </w:pPr>
       <w:rPr>
-        <w:rFonts w:hint="default" w:ascii="Courier New" w:hAnsi="Courier New" w:cs="Courier New"/>
+        <w:rFonts w:ascii="Courier New" w:hAnsi="Courier New" w:cs="Courier New" w:hint="default"/>
       </w:rPr>
     </w:lvl>
     <w:lvl w:ilvl="5" w:tplc="04090005" w:tentative="1">
@@ -4060,7 +3751,7 @@
         <w:ind w:left="4320" w:hanging="360"/>
       </w:pPr>
       <w:rPr>
-        <w:rFonts w:hint="default" w:ascii="Wingdings" w:hAnsi="Wingdings"/>
+        <w:rFonts w:ascii="Wingdings" w:hAnsi="Wingdings" w:hint="default"/>
       </w:rPr>
     </w:lvl>
     <w:lvl w:ilvl="6" w:tplc="04090001" w:tentative="1">
@@ -4075,7 +3766,7 @@
         <w:ind w:left="5040" w:hanging="360"/>
       </w:pPr>
       <w:rPr>
-        <w:rFonts w:hint="default" w:ascii="Symbol" w:hAnsi="Symbol"/>
+        <w:rFonts w:ascii="Symbol" w:hAnsi="Symbol" w:hint="default"/>
       </w:rPr>
     </w:lvl>
     <w:lvl w:ilvl="7" w:tplc="04090003" w:tentative="1">
@@ -4090,7 +3781,7 @@
         <w:ind w:left="5760" w:hanging="360"/>
       </w:pPr>
       <w:rPr>
-        <w:rFonts w:hint="default" w:ascii="Courier New" w:hAnsi="Courier New" w:cs="Courier New"/>
+        <w:rFonts w:ascii="Courier New" w:hAnsi="Courier New" w:cs="Courier New" w:hint="default"/>
       </w:rPr>
     </w:lvl>
     <w:lvl w:ilvl="8" w:tplc="04090005" w:tentative="1">
@@ -4105,7 +3796,7 @@
         <w:ind w:left="6480" w:hanging="360"/>
       </w:pPr>
       <w:rPr>
-        <w:rFonts w:hint="default" w:ascii="Wingdings" w:hAnsi="Wingdings"/>
+        <w:rFonts w:ascii="Wingdings" w:hAnsi="Wingdings" w:hint="default"/>
       </w:rPr>
     </w:lvl>
   </w:abstractNum>
@@ -4125,7 +3816,7 @@
         <w:ind w:left="720" w:hanging="360"/>
       </w:pPr>
       <w:rPr>
-        <w:rFonts w:hint="default" w:ascii="Symbol" w:hAnsi="Symbol"/>
+        <w:rFonts w:ascii="Symbol" w:hAnsi="Symbol" w:hint="default"/>
       </w:rPr>
     </w:lvl>
     <w:lvl w:ilvl="1" w:tplc="04090003" w:tentative="1">
@@ -4140,7 +3831,7 @@
         <w:ind w:left="1440" w:hanging="360"/>
       </w:pPr>
       <w:rPr>
-        <w:rFonts w:hint="default" w:ascii="Courier New" w:hAnsi="Courier New" w:cs="Courier New"/>
+        <w:rFonts w:ascii="Courier New" w:hAnsi="Courier New" w:cs="Courier New" w:hint="default"/>
       </w:rPr>
     </w:lvl>
     <w:lvl w:ilvl="2" w:tplc="04090005" w:tentative="1">
@@ -4155,7 +3846,7 @@
         <w:ind w:left="2160" w:hanging="360"/>
       </w:pPr>
       <w:rPr>
-        <w:rFonts w:hint="default" w:ascii="Wingdings" w:hAnsi="Wingdings"/>
+        <w:rFonts w:ascii="Wingdings" w:hAnsi="Wingdings" w:hint="default"/>
       </w:rPr>
     </w:lvl>
     <w:lvl w:ilvl="3" w:tplc="04090001" w:tentative="1">
@@ -4170,7 +3861,7 @@
         <w:ind w:left="2880" w:hanging="360"/>
       </w:pPr>
       <w:rPr>
-        <w:rFonts w:hint="default" w:ascii="Symbol" w:hAnsi="Symbol"/>
+        <w:rFonts w:ascii="Symbol" w:hAnsi="Symbol" w:hint="default"/>
       </w:rPr>
     </w:lvl>
     <w:lvl w:ilvl="4" w:tplc="04090003" w:tentative="1">
@@ -4185,7 +3876,7 @@
         <w:ind w:left="3600" w:hanging="360"/>
       </w:pPr>
       <w:rPr>
-        <w:rFonts w:hint="default" w:ascii="Courier New" w:hAnsi="Courier New" w:cs="Courier New"/>
+        <w:rFonts w:ascii="Courier New" w:hAnsi="Courier New" w:cs="Courier New" w:hint="default"/>
       </w:rPr>
     </w:lvl>
     <w:lvl w:ilvl="5" w:tplc="04090005" w:tentative="1">
@@ -4200,7 +3891,7 @@
         <w:ind w:left="4320" w:hanging="360"/>
       </w:pPr>
       <w:rPr>
-        <w:rFonts w:hint="default" w:ascii="Wingdings" w:hAnsi="Wingdings"/>
+        <w:rFonts w:ascii="Wingdings" w:hAnsi="Wingdings" w:hint="default"/>
       </w:rPr>
     </w:lvl>
     <w:lvl w:ilvl="6" w:tplc="04090001" w:tentative="1">
@@ -4215,7 +3906,7 @@
         <w:ind w:left="5040" w:hanging="360"/>
       </w:pPr>
       <w:rPr>
-        <w:rFonts w:hint="default" w:ascii="Symbol" w:hAnsi="Symbol"/>
+        <w:rFonts w:ascii="Symbol" w:hAnsi="Symbol" w:hint="default"/>
       </w:rPr>
     </w:lvl>
     <w:lvl w:ilvl="7" w:tplc="04090003" w:tentative="1">
@@ -4230,7 +3921,7 @@
         <w:ind w:left="5760" w:hanging="360"/>
       </w:pPr>
       <w:rPr>
-        <w:rFonts w:hint="default" w:ascii="Courier New" w:hAnsi="Courier New" w:cs="Courier New"/>
+        <w:rFonts w:ascii="Courier New" w:hAnsi="Courier New" w:cs="Courier New" w:hint="default"/>
       </w:rPr>
     </w:lvl>
     <w:lvl w:ilvl="8" w:tplc="04090005" w:tentative="1">
@@ -4245,7 +3936,7 @@
         <w:ind w:left="6480" w:hanging="360"/>
       </w:pPr>
       <w:rPr>
-        <w:rFonts w:hint="default" w:ascii="Wingdings" w:hAnsi="Wingdings"/>
+        <w:rFonts w:ascii="Wingdings" w:hAnsi="Wingdings" w:hint="default"/>
       </w:rPr>
     </w:lvl>
   </w:abstractNum>
@@ -4265,7 +3956,7 @@
         <w:ind w:left="720" w:hanging="360"/>
       </w:pPr>
       <w:rPr>
-        <w:rFonts w:hint="default" w:ascii="Symbol" w:hAnsi="Symbol"/>
+        <w:rFonts w:ascii="Symbol" w:hAnsi="Symbol" w:hint="default"/>
       </w:rPr>
     </w:lvl>
     <w:lvl w:ilvl="1" w:tplc="04090003">
@@ -4280,7 +3971,7 @@
         <w:ind w:left="1440" w:hanging="360"/>
       </w:pPr>
       <w:rPr>
-        <w:rFonts w:hint="default" w:ascii="Courier New" w:hAnsi="Courier New" w:cs="Courier New"/>
+        <w:rFonts w:ascii="Courier New" w:hAnsi="Courier New" w:cs="Courier New" w:hint="default"/>
       </w:rPr>
     </w:lvl>
     <w:lvl w:ilvl="2" w:tplc="04090005" w:tentative="1">
@@ -4295,7 +3986,7 @@
         <w:ind w:left="2160" w:hanging="360"/>
       </w:pPr>
       <w:rPr>
-        <w:rFonts w:hint="default" w:ascii="Wingdings" w:hAnsi="Wingdings"/>
+        <w:rFonts w:ascii="Wingdings" w:hAnsi="Wingdings" w:hint="default"/>
       </w:rPr>
     </w:lvl>
     <w:lvl w:ilvl="3" w:tplc="04090001" w:tentative="1">
@@ -4310,7 +4001,7 @@
         <w:ind w:left="2880" w:hanging="360"/>
       </w:pPr>
       <w:rPr>
-        <w:rFonts w:hint="default" w:ascii="Symbol" w:hAnsi="Symbol"/>
+        <w:rFonts w:ascii="Symbol" w:hAnsi="Symbol" w:hint="default"/>
       </w:rPr>
     </w:lvl>
     <w:lvl w:ilvl="4" w:tplc="04090003" w:tentative="1">
@@ -4325,7 +4016,7 @@
         <w:ind w:left="3600" w:hanging="360"/>
       </w:pPr>
       <w:rPr>
-        <w:rFonts w:hint="default" w:ascii="Courier New" w:hAnsi="Courier New" w:cs="Courier New"/>
+        <w:rFonts w:ascii="Courier New" w:hAnsi="Courier New" w:cs="Courier New" w:hint="default"/>
       </w:rPr>
     </w:lvl>
     <w:lvl w:ilvl="5" w:tplc="04090005" w:tentative="1">
@@ -4340,7 +4031,7 @@
         <w:ind w:left="4320" w:hanging="360"/>
       </w:pPr>
       <w:rPr>
-        <w:rFonts w:hint="default" w:ascii="Wingdings" w:hAnsi="Wingdings"/>
+        <w:rFonts w:ascii="Wingdings" w:hAnsi="Wingdings" w:hint="default"/>
       </w:rPr>
     </w:lvl>
     <w:lvl w:ilvl="6" w:tplc="04090001" w:tentative="1">
@@ -4355,7 +4046,7 @@
         <w:ind w:left="5040" w:hanging="360"/>
       </w:pPr>
       <w:rPr>
-        <w:rFonts w:hint="default" w:ascii="Symbol" w:hAnsi="Symbol"/>
+        <w:rFonts w:ascii="Symbol" w:hAnsi="Symbol" w:hint="default"/>
       </w:rPr>
     </w:lvl>
     <w:lvl w:ilvl="7" w:tplc="04090003" w:tentative="1">
@@ -4370,7 +4061,7 @@
         <w:ind w:left="5760" w:hanging="360"/>
       </w:pPr>
       <w:rPr>
-        <w:rFonts w:hint="default" w:ascii="Courier New" w:hAnsi="Courier New" w:cs="Courier New"/>
+        <w:rFonts w:ascii="Courier New" w:hAnsi="Courier New" w:cs="Courier New" w:hint="default"/>
       </w:rPr>
     </w:lvl>
     <w:lvl w:ilvl="8" w:tplc="04090005" w:tentative="1">
@@ -4385,7 +4076,7 @@
         <w:ind w:left="6480" w:hanging="360"/>
       </w:pPr>
       <w:rPr>
-        <w:rFonts w:hint="default" w:ascii="Wingdings" w:hAnsi="Wingdings"/>
+        <w:rFonts w:ascii="Wingdings" w:hAnsi="Wingdings" w:hint="default"/>
       </w:rPr>
     </w:lvl>
   </w:abstractNum>
@@ -4420,7 +4111,7 @@
         <w:ind w:left="1080" w:hanging="360"/>
       </w:pPr>
       <w:rPr>
-        <w:rFonts w:hint="default" w:ascii="Courier New" w:hAnsi="Courier New" w:cs="Courier New"/>
+        <w:rFonts w:ascii="Courier New" w:hAnsi="Courier New" w:cs="Courier New" w:hint="default"/>
       </w:rPr>
     </w:lvl>
     <w:lvl w:ilvl="2" w:tplc="04090005" w:tentative="1">
@@ -4435,7 +4126,7 @@
         <w:ind w:left="1800" w:hanging="360"/>
       </w:pPr>
       <w:rPr>
-        <w:rFonts w:hint="default" w:ascii="Wingdings" w:hAnsi="Wingdings"/>
+        <w:rFonts w:ascii="Wingdings" w:hAnsi="Wingdings" w:hint="default"/>
       </w:rPr>
     </w:lvl>
     <w:lvl w:ilvl="3" w:tplc="04090001" w:tentative="1">
@@ -4450,7 +4141,7 @@
         <w:ind w:left="2520" w:hanging="360"/>
       </w:pPr>
       <w:rPr>
-        <w:rFonts w:hint="default" w:ascii="Symbol" w:hAnsi="Symbol"/>
+        <w:rFonts w:ascii="Symbol" w:hAnsi="Symbol" w:hint="default"/>
       </w:rPr>
     </w:lvl>
     <w:lvl w:ilvl="4" w:tplc="04090003" w:tentative="1">
@@ -4465,7 +4156,7 @@
         <w:ind w:left="3240" w:hanging="360"/>
       </w:pPr>
       <w:rPr>
-        <w:rFonts w:hint="default" w:ascii="Courier New" w:hAnsi="Courier New" w:cs="Courier New"/>
+        <w:rFonts w:ascii="Courier New" w:hAnsi="Courier New" w:cs="Courier New" w:hint="default"/>
       </w:rPr>
     </w:lvl>
     <w:lvl w:ilvl="5" w:tplc="04090005" w:tentative="1">
@@ -4480,7 +4171,7 @@
         <w:ind w:left="3960" w:hanging="360"/>
       </w:pPr>
       <w:rPr>
-        <w:rFonts w:hint="default" w:ascii="Wingdings" w:hAnsi="Wingdings"/>
+        <w:rFonts w:ascii="Wingdings" w:hAnsi="Wingdings" w:hint="default"/>
       </w:rPr>
     </w:lvl>
     <w:lvl w:ilvl="6" w:tplc="04090001" w:tentative="1">
@@ -4495,7 +4186,7 @@
         <w:ind w:left="4680" w:hanging="360"/>
       </w:pPr>
       <w:rPr>
-        <w:rFonts w:hint="default" w:ascii="Symbol" w:hAnsi="Symbol"/>
+        <w:rFonts w:ascii="Symbol" w:hAnsi="Symbol" w:hint="default"/>
       </w:rPr>
     </w:lvl>
     <w:lvl w:ilvl="7" w:tplc="04090003" w:tentative="1">
@@ -4510,7 +4201,7 @@
         <w:ind w:left="5400" w:hanging="360"/>
       </w:pPr>
       <w:rPr>
-        <w:rFonts w:hint="default" w:ascii="Courier New" w:hAnsi="Courier New" w:cs="Courier New"/>
+        <w:rFonts w:ascii="Courier New" w:hAnsi="Courier New" w:cs="Courier New" w:hint="default"/>
       </w:rPr>
     </w:lvl>
     <w:lvl w:ilvl="8" w:tplc="04090005" w:tentative="1">
@@ -4525,7 +4216,7 @@
         <w:ind w:left="6120" w:hanging="360"/>
       </w:pPr>
       <w:rPr>
-        <w:rFonts w:hint="default" w:ascii="Wingdings" w:hAnsi="Wingdings"/>
+        <w:rFonts w:ascii="Wingdings" w:hAnsi="Wingdings" w:hint="default"/>
       </w:rPr>
     </w:lvl>
   </w:abstractNum>
@@ -4578,11 +4269,11 @@
 </file>
 
 <file path=word/styles.xml><?xml version="1.0" encoding="utf-8"?>
-<w:styles xmlns:mc="http://schemas.openxmlformats.org/markup-compatibility/2006" xmlns:r="http://schemas.openxmlformats.org/officeDocument/2006/relationships" xmlns:w="http://schemas.openxmlformats.org/wordprocessingml/2006/main" xmlns:w14="http://schemas.microsoft.com/office/word/2010/wordml" xmlns:w15="http://schemas.microsoft.com/office/word/2012/wordml" xmlns:w16cid="http://schemas.microsoft.com/office/word/2016/wordml/cid" xmlns:w16se="http://schemas.microsoft.com/office/word/2015/wordml/symex" mc:Ignorable="w14 w15 w16se w16cid">
+<w:styles xmlns:mc="http://schemas.openxmlformats.org/markup-compatibility/2006" xmlns:r="http://schemas.openxmlformats.org/officeDocument/2006/relationships" xmlns:w="http://schemas.openxmlformats.org/wordprocessingml/2006/main" xmlns:w14="http://schemas.microsoft.com/office/word/2010/wordml" xmlns:w15="http://schemas.microsoft.com/office/word/2012/wordml" mc:Ignorable="w14 w15">
   <w:docDefaults>
     <w:rPrDefault>
       <w:rPr>
-        <w:rFonts w:asciiTheme="minorHAnsi" w:hAnsiTheme="minorHAnsi" w:eastAsiaTheme="minorHAnsi" w:cstheme="minorBidi"/>
+        <w:rFonts w:asciiTheme="minorHAnsi" w:eastAsiaTheme="minorHAnsi" w:hAnsiTheme="minorHAnsi" w:cstheme="minorBidi"/>
         <w:sz w:val="22"/>
         <w:szCs w:val="22"/>
         <w:lang w:val="en-AU" w:eastAsia="en-US" w:bidi="ar-SA"/>
@@ -4594,17 +4285,17 @@
       </w:pPr>
     </w:pPrDefault>
   </w:docDefaults>
-  <w:latentStyles w:defLockedState="0" w:defUIPriority="99" w:defSemiHidden="0" w:defUnhideWhenUsed="0" w:defQFormat="0" w:count="375">
+  <w:latentStyles w:defLockedState="0" w:defUIPriority="99" w:defSemiHidden="0" w:defUnhideWhenUsed="0" w:defQFormat="0" w:count="371">
     <w:lsdException w:name="Normal" w:uiPriority="0" w:qFormat="1"/>
     <w:lsdException w:name="heading 1" w:uiPriority="0" w:qFormat="1"/>
-    <w:lsdException w:name="heading 2" w:uiPriority="0" w:semiHidden="1" w:unhideWhenUsed="1" w:qFormat="1"/>
-    <w:lsdException w:name="heading 3" w:uiPriority="9" w:semiHidden="1" w:unhideWhenUsed="1" w:qFormat="1"/>
-    <w:lsdException w:name="heading 4" w:uiPriority="9" w:semiHidden="1" w:unhideWhenUsed="1" w:qFormat="1"/>
-    <w:lsdException w:name="heading 5" w:uiPriority="9" w:semiHidden="1" w:unhideWhenUsed="1" w:qFormat="1"/>
-    <w:lsdException w:name="heading 6" w:uiPriority="9" w:semiHidden="1" w:unhideWhenUsed="1" w:qFormat="1"/>
-    <w:lsdException w:name="heading 7" w:uiPriority="9" w:semiHidden="1" w:unhideWhenUsed="1" w:qFormat="1"/>
-    <w:lsdException w:name="heading 8" w:uiPriority="9" w:semiHidden="1" w:unhideWhenUsed="1" w:qFormat="1"/>
-    <w:lsdException w:name="heading 9" w:uiPriority="9" w:semiHidden="1" w:unhideWhenUsed="1" w:qFormat="1"/>
+    <w:lsdException w:name="heading 2" w:semiHidden="1" w:uiPriority="0" w:unhideWhenUsed="1" w:qFormat="1"/>
+    <w:lsdException w:name="heading 3" w:semiHidden="1" w:uiPriority="9" w:unhideWhenUsed="1" w:qFormat="1"/>
+    <w:lsdException w:name="heading 4" w:semiHidden="1" w:uiPriority="9" w:unhideWhenUsed="1" w:qFormat="1"/>
+    <w:lsdException w:name="heading 5" w:semiHidden="1" w:uiPriority="9" w:unhideWhenUsed="1" w:qFormat="1"/>
+    <w:lsdException w:name="heading 6" w:semiHidden="1" w:uiPriority="9" w:unhideWhenUsed="1" w:qFormat="1"/>
+    <w:lsdException w:name="heading 7" w:semiHidden="1" w:uiPriority="9" w:unhideWhenUsed="1" w:qFormat="1"/>
+    <w:lsdException w:name="heading 8" w:semiHidden="1" w:uiPriority="9" w:unhideWhenUsed="1" w:qFormat="1"/>
+    <w:lsdException w:name="heading 9" w:semiHidden="1" w:uiPriority="9" w:unhideWhenUsed="1" w:qFormat="1"/>
     <w:lsdException w:name="index 1" w:semiHidden="1" w:unhideWhenUsed="1"/>
     <w:lsdException w:name="index 2" w:semiHidden="1" w:unhideWhenUsed="1"/>
     <w:lsdException w:name="index 3" w:semiHidden="1" w:unhideWhenUsed="1"/>
@@ -4614,29 +4305,29 @@
     <w:lsdException w:name="index 7" w:semiHidden="1" w:unhideWhenUsed="1"/>
     <w:lsdException w:name="index 8" w:semiHidden="1" w:unhideWhenUsed="1"/>
     <w:lsdException w:name="index 9" w:semiHidden="1" w:unhideWhenUsed="1"/>
-    <w:lsdException w:name="toc 1" w:uiPriority="39" w:semiHidden="1" w:unhideWhenUsed="1"/>
-    <w:lsdException w:name="toc 2" w:uiPriority="39" w:semiHidden="1" w:unhideWhenUsed="1"/>
-    <w:lsdException w:name="toc 3" w:uiPriority="39" w:semiHidden="1" w:unhideWhenUsed="1"/>
-    <w:lsdException w:name="toc 4" w:uiPriority="39" w:semiHidden="1" w:unhideWhenUsed="1"/>
-    <w:lsdException w:name="toc 5" w:uiPriority="39" w:semiHidden="1" w:unhideWhenUsed="1"/>
-    <w:lsdException w:name="toc 6" w:uiPriority="39" w:semiHidden="1" w:unhideWhenUsed="1"/>
-    <w:lsdException w:name="toc 7" w:uiPriority="39" w:semiHidden="1" w:unhideWhenUsed="1"/>
-    <w:lsdException w:name="toc 8" w:uiPriority="39" w:semiHidden="1" w:unhideWhenUsed="1"/>
-    <w:lsdException w:name="toc 9" w:uiPriority="39" w:semiHidden="1" w:unhideWhenUsed="1"/>
+    <w:lsdException w:name="toc 1" w:semiHidden="1" w:uiPriority="39" w:unhideWhenUsed="1"/>
+    <w:lsdException w:name="toc 2" w:semiHidden="1" w:uiPriority="39" w:unhideWhenUsed="1"/>
+    <w:lsdException w:name="toc 3" w:semiHidden="1" w:uiPriority="39" w:unhideWhenUsed="1"/>
+    <w:lsdException w:name="toc 4" w:semiHidden="1" w:uiPriority="39" w:unhideWhenUsed="1"/>
+    <w:lsdException w:name="toc 5" w:semiHidden="1" w:uiPriority="39" w:unhideWhenUsed="1"/>
+    <w:lsdException w:name="toc 6" w:semiHidden="1" w:uiPriority="39" w:unhideWhenUsed="1"/>
+    <w:lsdException w:name="toc 7" w:semiHidden="1" w:uiPriority="39" w:unhideWhenUsed="1"/>
+    <w:lsdException w:name="toc 8" w:semiHidden="1" w:uiPriority="39" w:unhideWhenUsed="1"/>
+    <w:lsdException w:name="toc 9" w:semiHidden="1" w:uiPriority="39" w:unhideWhenUsed="1"/>
     <w:lsdException w:name="Normal Indent" w:semiHidden="1" w:unhideWhenUsed="1"/>
     <w:lsdException w:name="footnote text" w:semiHidden="1" w:unhideWhenUsed="1"/>
     <w:lsdException w:name="annotation text" w:semiHidden="1" w:unhideWhenUsed="1"/>
-    <w:lsdException w:name="header" w:uiPriority="0" w:semiHidden="1" w:unhideWhenUsed="1"/>
-    <w:lsdException w:name="footer" w:uiPriority="0" w:semiHidden="1" w:unhideWhenUsed="1"/>
+    <w:lsdException w:name="header" w:semiHidden="1" w:uiPriority="0" w:unhideWhenUsed="1"/>
+    <w:lsdException w:name="footer" w:semiHidden="1" w:uiPriority="0" w:unhideWhenUsed="1"/>
     <w:lsdException w:name="index heading" w:semiHidden="1" w:unhideWhenUsed="1"/>
-    <w:lsdException w:name="caption" w:uiPriority="35" w:semiHidden="1" w:unhideWhenUsed="1" w:qFormat="1"/>
+    <w:lsdException w:name="caption" w:semiHidden="1" w:uiPriority="35" w:unhideWhenUsed="1" w:qFormat="1"/>
     <w:lsdException w:name="table of figures" w:semiHidden="1" w:unhideWhenUsed="1"/>
     <w:lsdException w:name="envelope address" w:semiHidden="1" w:unhideWhenUsed="1"/>
     <w:lsdException w:name="envelope return" w:semiHidden="1" w:unhideWhenUsed="1"/>
     <w:lsdException w:name="footnote reference" w:semiHidden="1" w:unhideWhenUsed="1"/>
     <w:lsdException w:name="annotation reference" w:semiHidden="1" w:unhideWhenUsed="1"/>
     <w:lsdException w:name="line number" w:semiHidden="1" w:unhideWhenUsed="1"/>
-    <w:lsdException w:name="page number" w:uiPriority="0" w:semiHidden="1" w:unhideWhenUsed="1"/>
+    <w:lsdException w:name="page number" w:semiHidden="1" w:uiPriority="0" w:unhideWhenUsed="1"/>
     <w:lsdException w:name="endnote reference" w:semiHidden="1" w:unhideWhenUsed="1"/>
     <w:lsdException w:name="endnote text" w:semiHidden="1" w:unhideWhenUsed="1"/>
     <w:lsdException w:name="table of authorities" w:semiHidden="1" w:unhideWhenUsed="1"/>
@@ -4660,8 +4351,8 @@
     <w:lsdException w:name="Title" w:uiPriority="0" w:qFormat="1"/>
     <w:lsdException w:name="Closing" w:semiHidden="1" w:unhideWhenUsed="1"/>
     <w:lsdException w:name="Signature" w:semiHidden="1" w:unhideWhenUsed="1"/>
-    <w:lsdException w:name="Default Paragraph Font" w:uiPriority="1" w:semiHidden="1" w:unhideWhenUsed="1"/>
-    <w:lsdException w:name="Body Text" w:uiPriority="0" w:semiHidden="1" w:unhideWhenUsed="1"/>
+    <w:lsdException w:name="Default Paragraph Font" w:semiHidden="1" w:uiPriority="1" w:unhideWhenUsed="1"/>
+    <w:lsdException w:name="Body Text" w:semiHidden="1" w:uiPriority="0" w:unhideWhenUsed="1"/>
     <w:lsdException w:name="Body Text Indent" w:semiHidden="1" w:unhideWhenUsed="1"/>
     <w:lsdException w:name="List Continue" w:semiHidden="1" w:unhideWhenUsed="1"/>
     <w:lsdException w:name="List Continue 2" w:semiHidden="1" w:unhideWhenUsed="1"/>
@@ -4860,8 +4551,8 @@
     <w:lsdException w:name="Subtle Reference" w:uiPriority="31" w:qFormat="1"/>
     <w:lsdException w:name="Intense Reference" w:uiPriority="32" w:qFormat="1"/>
     <w:lsdException w:name="Book Title" w:uiPriority="33" w:qFormat="1"/>
-    <w:lsdException w:name="Bibliography" w:uiPriority="37" w:semiHidden="1" w:unhideWhenUsed="1"/>
-    <w:lsdException w:name="TOC Heading" w:uiPriority="39" w:semiHidden="1" w:unhideWhenUsed="1" w:qFormat="1"/>
+    <w:lsdException w:name="Bibliography" w:semiHidden="1" w:uiPriority="37" w:unhideWhenUsed="1"/>
+    <w:lsdException w:name="TOC Heading" w:semiHidden="1" w:uiPriority="39" w:unhideWhenUsed="1" w:qFormat="1"/>
     <w:lsdException w:name="Plain Table 1" w:uiPriority="41"/>
     <w:lsdException w:name="Plain Table 2" w:uiPriority="42"/>
     <w:lsdException w:name="Plain Table 3" w:uiPriority="43"/>
@@ -4966,12 +4657,8 @@
     <w:lsdException w:name="List Table 5 Dark Accent 6" w:uiPriority="50"/>
     <w:lsdException w:name="List Table 6 Colorful Accent 6" w:uiPriority="51"/>
     <w:lsdException w:name="List Table 7 Colorful Accent 6" w:uiPriority="52"/>
-    <w:lsdException w:name="Mention" w:semiHidden="1" w:unhideWhenUsed="1"/>
-    <w:lsdException w:name="Smart Hyperlink" w:semiHidden="1" w:unhideWhenUsed="1"/>
-    <w:lsdException w:name="Hashtag" w:semiHidden="1" w:unhideWhenUsed="1"/>
-    <w:lsdException w:name="Unresolved Mention" w:semiHidden="1" w:unhideWhenUsed="1"/>
   </w:latentStyles>
-  <w:style w:type="paragraph" w:styleId="Normal" w:default="1">
+  <w:style w:type="paragraph" w:default="1" w:styleId="Normal">
     <w:name w:val="Normal"/>
     <w:qFormat/>
     <w:rsid w:val="00596CDD"/>
@@ -4980,7 +4667,7 @@
       <w:spacing w:after="0" w:line="240" w:lineRule="atLeast"/>
     </w:pPr>
     <w:rPr>
-      <w:rFonts w:ascii="Times New Roman" w:hAnsi="Times New Roman" w:eastAsia="Times New Roman" w:cs="Times New Roman"/>
+      <w:rFonts w:ascii="Times New Roman" w:eastAsia="Times New Roman" w:hAnsi="Times New Roman" w:cs="Times New Roman"/>
       <w:sz w:val="20"/>
       <w:szCs w:val="20"/>
       <w:lang w:val="en-US"/>
@@ -5021,13 +4708,13 @@
       <w:sz w:val="20"/>
     </w:rPr>
   </w:style>
-  <w:style w:type="character" w:styleId="DefaultParagraphFont" w:default="1">
+  <w:style w:type="character" w:default="1" w:styleId="DefaultParagraphFont">
     <w:name w:val="Default Paragraph Font"/>
     <w:uiPriority w:val="1"/>
     <w:semiHidden/>
     <w:unhideWhenUsed/>
   </w:style>
-  <w:style w:type="table" w:styleId="TableNormal" w:default="1">
+  <w:style w:type="table" w:default="1" w:styleId="TableNormal">
     <w:name w:val="Normal Table"/>
     <w:uiPriority w:val="99"/>
     <w:semiHidden/>
@@ -5042,32 +4729,32 @@
       </w:tblCellMar>
     </w:tblPr>
   </w:style>
-  <w:style w:type="numbering" w:styleId="NoList" w:default="1">
+  <w:style w:type="numbering" w:default="1" w:styleId="NoList">
     <w:name w:val="No List"/>
     <w:uiPriority w:val="99"/>
     <w:semiHidden/>
     <w:unhideWhenUsed/>
   </w:style>
-  <w:style w:type="character" w:styleId="Heading1Char" w:customStyle="1">
+  <w:style w:type="character" w:customStyle="1" w:styleId="Heading1Char">
     <w:name w:val="Heading 1 Char"/>
     <w:basedOn w:val="DefaultParagraphFont"/>
     <w:link w:val="Heading1"/>
     <w:rsid w:val="00596CDD"/>
     <w:rPr>
-      <w:rFonts w:ascii="Arial" w:hAnsi="Arial" w:eastAsia="Times New Roman" w:cs="Times New Roman"/>
+      <w:rFonts w:ascii="Arial" w:eastAsia="Times New Roman" w:hAnsi="Arial" w:cs="Times New Roman"/>
       <w:b/>
       <w:sz w:val="24"/>
       <w:szCs w:val="20"/>
       <w:lang w:val="en-US"/>
     </w:rPr>
   </w:style>
-  <w:style w:type="character" w:styleId="Heading2Char" w:customStyle="1">
+  <w:style w:type="character" w:customStyle="1" w:styleId="Heading2Char">
     <w:name w:val="Heading 2 Char"/>
     <w:basedOn w:val="DefaultParagraphFont"/>
     <w:link w:val="Heading2"/>
     <w:rsid w:val="00596CDD"/>
     <w:rPr>
-      <w:rFonts w:ascii="Arial" w:hAnsi="Arial" w:eastAsia="Times New Roman" w:cs="Times New Roman"/>
+      <w:rFonts w:ascii="Arial" w:eastAsia="Times New Roman" w:hAnsi="Arial" w:cs="Times New Roman"/>
       <w:b/>
       <w:sz w:val="20"/>
       <w:szCs w:val="20"/>
@@ -5091,13 +4778,13 @@
       <w:sz w:val="36"/>
     </w:rPr>
   </w:style>
-  <w:style w:type="character" w:styleId="TitleChar" w:customStyle="1">
+  <w:style w:type="character" w:customStyle="1" w:styleId="TitleChar">
     <w:name w:val="Title Char"/>
     <w:basedOn w:val="DefaultParagraphFont"/>
     <w:link w:val="Title"/>
     <w:rsid w:val="00596CDD"/>
     <w:rPr>
-      <w:rFonts w:ascii="Arial" w:hAnsi="Arial" w:eastAsia="Times New Roman" w:cs="Times New Roman"/>
+      <w:rFonts w:ascii="Arial" w:eastAsia="Times New Roman" w:hAnsi="Arial" w:cs="Times New Roman"/>
       <w:b/>
       <w:sz w:val="36"/>
       <w:szCs w:val="20"/>
@@ -5116,13 +4803,13 @@
       </w:tabs>
     </w:pPr>
   </w:style>
-  <w:style w:type="character" w:styleId="HeaderChar" w:customStyle="1">
+  <w:style w:type="character" w:customStyle="1" w:styleId="HeaderChar">
     <w:name w:val="Header Char"/>
     <w:basedOn w:val="DefaultParagraphFont"/>
     <w:link w:val="Header"/>
     <w:rsid w:val="00596CDD"/>
     <w:rPr>
-      <w:rFonts w:ascii="Times New Roman" w:hAnsi="Times New Roman" w:eastAsia="Times New Roman" w:cs="Times New Roman"/>
+      <w:rFonts w:ascii="Times New Roman" w:eastAsia="Times New Roman" w:hAnsi="Times New Roman" w:cs="Times New Roman"/>
       <w:sz w:val="20"/>
       <w:szCs w:val="20"/>
       <w:lang w:val="en-US"/>
@@ -5140,13 +4827,13 @@
       </w:tabs>
     </w:pPr>
   </w:style>
-  <w:style w:type="character" w:styleId="FooterChar" w:customStyle="1">
+  <w:style w:type="character" w:customStyle="1" w:styleId="FooterChar">
     <w:name w:val="Footer Char"/>
     <w:basedOn w:val="DefaultParagraphFont"/>
     <w:link w:val="Footer"/>
     <w:rsid w:val="00596CDD"/>
     <w:rPr>
-      <w:rFonts w:ascii="Times New Roman" w:hAnsi="Times New Roman" w:eastAsia="Times New Roman" w:cs="Times New Roman"/>
+      <w:rFonts w:ascii="Times New Roman" w:eastAsia="Times New Roman" w:hAnsi="Times New Roman" w:cs="Times New Roman"/>
       <w:sz w:val="20"/>
       <w:szCs w:val="20"/>
       <w:lang w:val="en-US"/>
@@ -5168,19 +4855,19 @@
       <w:ind w:left="720"/>
     </w:pPr>
   </w:style>
-  <w:style w:type="character" w:styleId="BodyTextChar" w:customStyle="1">
+  <w:style w:type="character" w:customStyle="1" w:styleId="BodyTextChar">
     <w:name w:val="Body Text Char"/>
     <w:basedOn w:val="DefaultParagraphFont"/>
     <w:link w:val="BodyText"/>
     <w:rsid w:val="00596CDD"/>
     <w:rPr>
-      <w:rFonts w:ascii="Times New Roman" w:hAnsi="Times New Roman" w:eastAsia="Times New Roman" w:cs="Times New Roman"/>
+      <w:rFonts w:ascii="Times New Roman" w:eastAsia="Times New Roman" w:hAnsi="Times New Roman" w:cs="Times New Roman"/>
       <w:sz w:val="20"/>
       <w:szCs w:val="20"/>
       <w:lang w:val="en-US"/>
     </w:rPr>
   </w:style>
-  <w:style w:type="paragraph" w:styleId="InfoBlue" w:customStyle="1">
+  <w:style w:type="paragraph" w:customStyle="1" w:styleId="InfoBlue">
     <w:name w:val="InfoBlue"/>
     <w:basedOn w:val="Normal"/>
     <w:next w:val="BodyText"/>
@@ -5194,7 +4881,7 @@
       <w:color w:val="0000FF"/>
     </w:rPr>
   </w:style>
-  <w:style w:type="paragraph" w:styleId="InfoBluelistitem" w:customStyle="1">
+  <w:style w:type="paragraph" w:customStyle="1" w:styleId="InfoBluelistitem">
     <w:name w:val="InfoBlue list item"/>
     <w:basedOn w:val="InfoBlue"/>
     <w:rsid w:val="00596CDD"/>
@@ -5214,7 +4901,7 @@
       <w:spacing w:after="0" w:line="240" w:lineRule="atLeast"/>
     </w:pPr>
     <w:rPr>
-      <w:rFonts w:ascii="Times New Roman" w:hAnsi="Times New Roman" w:eastAsia="Times New Roman" w:cs="Times New Roman"/>
+      <w:rFonts w:ascii="Times New Roman" w:eastAsia="Times New Roman" w:hAnsi="Times New Roman" w:cs="Times New Roman"/>
       <w:sz w:val="20"/>
       <w:szCs w:val="20"/>
       <w:lang w:eastAsia="en-AU"/>
@@ -5222,12 +4909,12 @@
     <w:tblPr>
       <w:tblInd w:w="0" w:type="nil"/>
       <w:tblBorders>
-        <w:top w:val="single" w:color="auto" w:sz="4" w:space="0"/>
-        <w:left w:val="single" w:color="auto" w:sz="4" w:space="0"/>
-        <w:bottom w:val="single" w:color="auto" w:sz="4" w:space="0"/>
-        <w:right w:val="single" w:color="auto" w:sz="4" w:space="0"/>
-        <w:insideH w:val="single" w:color="auto" w:sz="4" w:space="0"/>
-        <w:insideV w:val="single" w:color="auto" w:sz="4" w:space="0"/>
+        <w:top w:val="single" w:sz="4" w:space="0" w:color="auto"/>
+        <w:left w:val="single" w:sz="4" w:space="0" w:color="auto"/>
+        <w:bottom w:val="single" w:sz="4" w:space="0" w:color="auto"/>
+        <w:right w:val="single" w:sz="4" w:space="0" w:color="auto"/>
+        <w:insideH w:val="single" w:sz="4" w:space="0" w:color="auto"/>
+        <w:insideV w:val="single" w:sz="4" w:space="0" w:color="auto"/>
       </w:tblBorders>
     </w:tblPr>
   </w:style>
@@ -5241,7 +4928,7 @@
       <w:u w:val="single"/>
     </w:rPr>
   </w:style>
-  <w:style w:type="character" w:styleId="UnresolvedMention">
+  <w:style w:type="character" w:customStyle="1" w:styleId="UnresolvedMention">
     <w:name w:val="Unresolved Mention"/>
     <w:basedOn w:val="DefaultParagraphFont"/>
     <w:uiPriority w:val="99"/>

</xml_diff>